<commit_message>
corrected due to review
</commit_message>
<xml_diff>
--- a/practice_report.docx
+++ b/practice_report.docx
@@ -1,6 +1,6 @@
 
 <file path=word/document.xml><?xml version="1.0" encoding="utf-8"?>
-<w:document xmlns:wpc="http://schemas.microsoft.com/office/word/2010/wordprocessingCanvas" xmlns:mc="http://schemas.openxmlformats.org/markup-compatibility/2006" xmlns:o="urn:schemas-microsoft-com:office:office" xmlns:r="http://schemas.openxmlformats.org/officeDocument/2006/relationships" xmlns:m="http://schemas.openxmlformats.org/officeDocument/2006/math" xmlns:v="urn:schemas-microsoft-com:vml" xmlns:wp14="http://schemas.microsoft.com/office/word/2010/wordprocessingDrawing" xmlns:wp="http://schemas.openxmlformats.org/drawingml/2006/wordprocessingDrawing" xmlns:w10="urn:schemas-microsoft-com:office:word" xmlns:w="http://schemas.openxmlformats.org/wordprocessingml/2006/main" xmlns:w14="http://schemas.microsoft.com/office/word/2010/wordml" xmlns:w15="http://schemas.microsoft.com/office/word/2012/wordml" xmlns:wpg="http://schemas.microsoft.com/office/word/2010/wordprocessingGroup" xmlns:wpi="http://schemas.microsoft.com/office/word/2010/wordprocessingInk" xmlns:wne="http://schemas.microsoft.com/office/word/2006/wordml" xmlns:wps="http://schemas.microsoft.com/office/word/2010/wordprocessingShape" mc:Ignorable="w14 w15 wp14">
+<w:document xmlns:wpc="http://schemas.microsoft.com/office/word/2010/wordprocessingCanvas" xmlns:mc="http://schemas.openxmlformats.org/markup-compatibility/2006" xmlns:o="urn:schemas-microsoft-com:office:office" xmlns:r="http://schemas.openxmlformats.org/officeDocument/2006/relationships" xmlns:m="http://schemas.openxmlformats.org/officeDocument/2006/math" xmlns:v="urn:schemas-microsoft-com:vml" xmlns:wp14="http://schemas.microsoft.com/office/word/2010/wordprocessingDrawing" xmlns:wp="http://schemas.openxmlformats.org/drawingml/2006/wordprocessingDrawing" xmlns:w10="urn:schemas-microsoft-com:office:word" xmlns:w="http://schemas.openxmlformats.org/wordprocessingml/2006/main" xmlns:w14="http://schemas.microsoft.com/office/word/2010/wordml" xmlns:wpg="http://schemas.microsoft.com/office/word/2010/wordprocessingGroup" xmlns:wpi="http://schemas.microsoft.com/office/word/2010/wordprocessingInk" xmlns:wne="http://schemas.microsoft.com/office/word/2006/wordml" xmlns:wps="http://schemas.microsoft.com/office/word/2010/wordprocessingShape" mc:Ignorable="w14 wp14">
   <w:body>
     <w:p>
       <w:pPr>
@@ -164,7 +164,43 @@
           <w:sz w:val="28"/>
           <w:szCs w:val="28"/>
         </w:rPr>
-        <w:t>д-р техн.наук, проф.</w:t>
+        <w:t xml:space="preserve">д-р </w:t>
+      </w:r>
+      <w:proofErr w:type="spellStart"/>
+      <w:r>
+        <w:rPr>
+          <w:rFonts w:ascii="Times New Roman" w:hAnsi="Times New Roman"/>
+          <w:sz w:val="28"/>
+          <w:szCs w:val="28"/>
+        </w:rPr>
+        <w:t>техн</w:t>
+      </w:r>
+      <w:proofErr w:type="gramStart"/>
+      <w:r>
+        <w:rPr>
+          <w:rFonts w:ascii="Times New Roman" w:hAnsi="Times New Roman"/>
+          <w:sz w:val="28"/>
+          <w:szCs w:val="28"/>
+        </w:rPr>
+        <w:t>.н</w:t>
+      </w:r>
+      <w:proofErr w:type="gramEnd"/>
+      <w:r>
+        <w:rPr>
+          <w:rFonts w:ascii="Times New Roman" w:hAnsi="Times New Roman"/>
+          <w:sz w:val="28"/>
+          <w:szCs w:val="28"/>
+        </w:rPr>
+        <w:t>аук</w:t>
+      </w:r>
+      <w:proofErr w:type="spellEnd"/>
+      <w:r>
+        <w:rPr>
+          <w:rFonts w:ascii="Times New Roman" w:hAnsi="Times New Roman"/>
+          <w:sz w:val="28"/>
+          <w:szCs w:val="28"/>
+        </w:rPr>
+        <w:t>, проф.</w:t>
       </w:r>
     </w:p>
     <w:p>
@@ -184,8 +220,18 @@
           <w:sz w:val="28"/>
           <w:szCs w:val="28"/>
         </w:rPr>
-        <w:t>____________Ю.П.Ехлаков</w:t>
-      </w:r>
+        <w:t>____________</w:t>
+      </w:r>
+      <w:proofErr w:type="spellStart"/>
+      <w:r>
+        <w:rPr>
+          <w:rFonts w:ascii="Times New Roman" w:hAnsi="Times New Roman"/>
+          <w:sz w:val="28"/>
+          <w:szCs w:val="28"/>
+        </w:rPr>
+        <w:t>Ю.П.Ехлаков</w:t>
+      </w:r>
+      <w:proofErr w:type="spellEnd"/>
     </w:p>
     <w:p>
       <w:pPr>
@@ -349,15 +395,33 @@
           <w:sz w:val="28"/>
           <w:szCs w:val="28"/>
         </w:rPr>
-        <w:t>Студент гр.</w:t>
-      </w:r>
-      <w:r>
-        <w:rPr>
-          <w:rFonts w:ascii="Times New Roman" w:hAnsi="Times New Roman"/>
-          <w:sz w:val="28"/>
-          <w:szCs w:val="28"/>
-        </w:rPr>
-        <w:t>з-42</w:t>
+        <w:t>Студент гр</w:t>
+      </w:r>
+      <w:proofErr w:type="gramStart"/>
+      <w:r>
+        <w:rPr>
+          <w:rFonts w:ascii="Times New Roman" w:hAnsi="Times New Roman"/>
+          <w:sz w:val="28"/>
+          <w:szCs w:val="28"/>
+        </w:rPr>
+        <w:t>.</w:t>
+      </w:r>
+      <w:r>
+        <w:rPr>
+          <w:rFonts w:ascii="Times New Roman" w:hAnsi="Times New Roman"/>
+          <w:sz w:val="28"/>
+          <w:szCs w:val="28"/>
+        </w:rPr>
+        <w:t>з</w:t>
+      </w:r>
+      <w:proofErr w:type="gramEnd"/>
+      <w:r>
+        <w:rPr>
+          <w:rFonts w:ascii="Times New Roman" w:hAnsi="Times New Roman"/>
+          <w:sz w:val="28"/>
+          <w:szCs w:val="28"/>
+        </w:rPr>
+        <w:t>-42</w:t>
       </w:r>
       <w:r>
         <w:rPr>
@@ -521,8 +585,18 @@
           <w:sz w:val="28"/>
           <w:szCs w:val="28"/>
         </w:rPr>
-        <w:t>Руководитель от</w:t>
-      </w:r>
+        <w:t xml:space="preserve">Руководитель </w:t>
+      </w:r>
+      <w:proofErr w:type="gramStart"/>
+      <w:r>
+        <w:rPr>
+          <w:rFonts w:ascii="Times New Roman" w:hAnsi="Times New Roman"/>
+          <w:sz w:val="28"/>
+          <w:szCs w:val="28"/>
+        </w:rPr>
+        <w:t>от</w:t>
+      </w:r>
+      <w:proofErr w:type="gramEnd"/>
       <w:r>
         <w:rPr>
           <w:rFonts w:ascii="Times New Roman" w:hAnsi="Times New Roman"/>
@@ -563,13 +637,23 @@
         </w:rPr>
         <w:t xml:space="preserve">                                        </w:t>
       </w:r>
-      <w:r>
-        <w:rPr>
-          <w:rFonts w:ascii="Times New Roman" w:hAnsi="Times New Roman"/>
-          <w:sz w:val="28"/>
-          <w:szCs w:val="28"/>
-        </w:rPr>
-        <w:t>Руководитель практики</w:t>
+      <w:proofErr w:type="gramStart"/>
+      <w:r>
+        <w:rPr>
+          <w:rFonts w:ascii="Times New Roman" w:hAnsi="Times New Roman"/>
+          <w:sz w:val="28"/>
+          <w:szCs w:val="28"/>
+        </w:rPr>
+        <w:t>Руководитель</w:t>
+      </w:r>
+      <w:proofErr w:type="gramEnd"/>
+      <w:r>
+        <w:rPr>
+          <w:rFonts w:ascii="Times New Roman" w:hAnsi="Times New Roman"/>
+          <w:sz w:val="28"/>
+          <w:szCs w:val="28"/>
+        </w:rPr>
+        <w:t xml:space="preserve"> практики</w:t>
       </w:r>
     </w:p>
     <w:p>
@@ -1220,7 +1304,43 @@
           <w:sz w:val="28"/>
           <w:szCs w:val="28"/>
         </w:rPr>
-        <w:t>д-р техн.наук, проф.</w:t>
+        <w:t xml:space="preserve">д-р </w:t>
+      </w:r>
+      <w:proofErr w:type="spellStart"/>
+      <w:r>
+        <w:rPr>
+          <w:rFonts w:ascii="Times New Roman" w:hAnsi="Times New Roman"/>
+          <w:sz w:val="28"/>
+          <w:szCs w:val="28"/>
+        </w:rPr>
+        <w:t>техн</w:t>
+      </w:r>
+      <w:proofErr w:type="gramStart"/>
+      <w:r>
+        <w:rPr>
+          <w:rFonts w:ascii="Times New Roman" w:hAnsi="Times New Roman"/>
+          <w:sz w:val="28"/>
+          <w:szCs w:val="28"/>
+        </w:rPr>
+        <w:t>.н</w:t>
+      </w:r>
+      <w:proofErr w:type="gramEnd"/>
+      <w:r>
+        <w:rPr>
+          <w:rFonts w:ascii="Times New Roman" w:hAnsi="Times New Roman"/>
+          <w:sz w:val="28"/>
+          <w:szCs w:val="28"/>
+        </w:rPr>
+        <w:t>аук</w:t>
+      </w:r>
+      <w:proofErr w:type="spellEnd"/>
+      <w:r>
+        <w:rPr>
+          <w:rFonts w:ascii="Times New Roman" w:hAnsi="Times New Roman"/>
+          <w:sz w:val="28"/>
+          <w:szCs w:val="28"/>
+        </w:rPr>
+        <w:t>, проф.</w:t>
       </w:r>
     </w:p>
     <w:p>
@@ -1250,6 +1370,7 @@
         </w:rPr>
         <w:t>_______</w:t>
       </w:r>
+      <w:proofErr w:type="spellStart"/>
       <w:r>
         <w:rPr>
           <w:rFonts w:ascii="Times New Roman" w:hAnsi="Times New Roman"/>
@@ -1258,6 +1379,7 @@
         </w:rPr>
         <w:t>Ю.П.Ехлаков</w:t>
       </w:r>
+      <w:proofErr w:type="spellEnd"/>
     </w:p>
     <w:p>
       <w:pPr>
@@ -1734,8 +1856,18 @@
           <w:sz w:val="28"/>
           <w:szCs w:val="28"/>
         </w:rPr>
-        <w:t>ито-</w:t>
-      </w:r>
+        <w:t>ит</w:t>
+      </w:r>
+      <w:proofErr w:type="gramStart"/>
+      <w:r>
+        <w:rPr>
+          <w:rFonts w:ascii="Times New Roman" w:hAnsi="Times New Roman"/>
+          <w:sz w:val="28"/>
+          <w:szCs w:val="28"/>
+        </w:rPr>
+        <w:t>о-</w:t>
+      </w:r>
+      <w:proofErr w:type="gramEnd"/>
       <w:r>
         <w:rPr>
           <w:rFonts w:ascii="Times New Roman" w:hAnsi="Times New Roman"/>
@@ -2482,7 +2614,25 @@
           <w:sz w:val="28"/>
           <w:szCs w:val="28"/>
         </w:rPr>
-        <w:t>5.Перечень задач и работ на период дипломирования __</w:t>
+        <w:t xml:space="preserve">5.Перечень задач и работ на период </w:t>
+      </w:r>
+      <w:proofErr w:type="spellStart"/>
+      <w:r>
+        <w:rPr>
+          <w:rFonts w:ascii="Times New Roman" w:hAnsi="Times New Roman"/>
+          <w:sz w:val="28"/>
+          <w:szCs w:val="28"/>
+        </w:rPr>
+        <w:t>дипломирования</w:t>
+      </w:r>
+      <w:proofErr w:type="spellEnd"/>
+      <w:r>
+        <w:rPr>
+          <w:rFonts w:ascii="Times New Roman" w:hAnsi="Times New Roman"/>
+          <w:sz w:val="28"/>
+          <w:szCs w:val="28"/>
+        </w:rPr>
+        <w:t xml:space="preserve"> __</w:t>
       </w:r>
       <w:r>
         <w:rPr>
@@ -2891,7 +3041,7 @@
           <w:szCs w:val="28"/>
         </w:rPr>
         <w:sectPr>
-          <w:footerReference w:type="default" r:id="rId7"/>
+          <w:footerReference w:type="default" r:id="rId8"/>
           <w:pgSz w:w="11906" w:h="16838"/>
           <w:pgMar w:top="1134" w:right="851" w:bottom="1134" w:left="1134" w:header="709" w:footer="709" w:gutter="0"/>
           <w:cols w:space="708"/>
@@ -3233,8 +3383,6 @@
         </w:rPr>
         <w:t>е……………………………………………………………………………17</w:t>
       </w:r>
-      <w:bookmarkStart w:id="0" w:name="_GoBack"/>
-      <w:bookmarkEnd w:id="0"/>
       <w:r>
         <w:rPr>
           <w:sz w:val="28"/>
@@ -3312,7 +3460,23 @@
           <w:szCs w:val="28"/>
         </w:rPr>
         <w:tab/>
-        <w:t xml:space="preserve">Такая система должна решать актуальную на предприятии проблему – работу с постоянными клиентами, их обслуживание. Для этого создается специализированный </w:t>
+        <w:t xml:space="preserve">Такая система должна решать актуальную на предприятии проблему – работу с постоянными клиентами, их обслуживание. Для этого создается </w:t>
+      </w:r>
+      <w:proofErr w:type="gramStart"/>
+      <w:r>
+        <w:rPr>
+          <w:sz w:val="28"/>
+          <w:szCs w:val="28"/>
+        </w:rPr>
+        <w:t>специализированный</w:t>
+      </w:r>
+      <w:proofErr w:type="gramEnd"/>
+      <w:r>
+        <w:rPr>
+          <w:sz w:val="28"/>
+          <w:szCs w:val="28"/>
+        </w:rPr>
+        <w:t xml:space="preserve"> </w:t>
       </w:r>
       <w:r>
         <w:rPr>
@@ -3424,7 +3588,23 @@
           <w:sz w:val="28"/>
           <w:szCs w:val="28"/>
         </w:rPr>
-        <w:t>Для разработки такой системы необходимо владение ООП, умение проектировать приложения масштаба предприятия, в том числе, принятие таких важных архитектурных решений, как выбор платформы и каркасов разработки. Таким образом, основная задача для достижения поставленной цели – достижение необходимого уровня подготовки для проектирования системы подобного масштаба. Помимо имеющегося опыта, способом решения этой задачи является разбор шаблонов проектирования корпоративных приложений, шаблонов объектно-ориентированного проектирования и т.д.</w:t>
+        <w:t xml:space="preserve">Для разработки такой системы необходимо владение ООП, умение проектировать приложения масштаба предприятия, в том числе, принятие таких важных </w:t>
+      </w:r>
+      <w:proofErr w:type="gramStart"/>
+      <w:r>
+        <w:rPr>
+          <w:sz w:val="28"/>
+          <w:szCs w:val="28"/>
+        </w:rPr>
+        <w:t>архитектурных решений</w:t>
+      </w:r>
+      <w:proofErr w:type="gramEnd"/>
+      <w:r>
+        <w:rPr>
+          <w:sz w:val="28"/>
+          <w:szCs w:val="28"/>
+        </w:rPr>
+        <w:t>, как выбор платформы и каркасов разработки. Таким образом, основная задача для достижения поставленной цели – достижение необходимого уровня подготовки для проектирования системы подобного масштаба. Помимо имеющегося опыта, способом решения этой задачи является разбор шаблонов проектирования корпоративных приложений, шаблонов объектно-ориентированного проектирования и т.д.</w:t>
       </w:r>
     </w:p>
     <w:p>
@@ -3626,7 +3806,7 @@
                     <pic:cNvPicPr/>
                   </pic:nvPicPr>
                   <pic:blipFill>
-                    <a:blip r:embed="rId8">
+                    <a:blip r:embed="rId9">
                       <a:extLst>
                         <a:ext uri="{28A0092B-C50C-407E-A947-70E740481C1C}">
                           <a14:useLocalDpi xmlns:a14="http://schemas.microsoft.com/office/drawing/2010/main" val="0"/>
@@ -3722,7 +3902,23 @@
           <w:sz w:val="28"/>
           <w:szCs w:val="28"/>
         </w:rPr>
-        <w:t>центра, сведения о рабочих графиках сотрудников должны быть доступны в следствие интеграции с внешней системой учета персональных данных сотрудников, разрабатываемой в рамках предприятия для службы, а сервисный отдел должен получать уведомления из системы по электронной почте.</w:t>
+        <w:t xml:space="preserve">центра, сведения о рабочих графиках сотрудников должны быть доступны </w:t>
+      </w:r>
+      <w:proofErr w:type="gramStart"/>
+      <w:r>
+        <w:rPr>
+          <w:sz w:val="28"/>
+          <w:szCs w:val="28"/>
+        </w:rPr>
+        <w:t>в следствие</w:t>
+      </w:r>
+      <w:proofErr w:type="gramEnd"/>
+      <w:r>
+        <w:rPr>
+          <w:sz w:val="28"/>
+          <w:szCs w:val="28"/>
+        </w:rPr>
+        <w:t xml:space="preserve"> интеграции с внешней системой учета персональных данных сотрудников, разрабатываемой в рамках предприятия для службы, а сервисный отдел должен получать уведомления из системы по электронной почте.</w:t>
       </w:r>
     </w:p>
     <w:p>
@@ -3878,7 +4074,7 @@
                     <pic:cNvPicPr/>
                   </pic:nvPicPr>
                   <pic:blipFill>
-                    <a:blip r:embed="rId9">
+                    <a:blip r:embed="rId10">
                       <a:extLst>
                         <a:ext uri="{28A0092B-C50C-407E-A947-70E740481C1C}">
                           <a14:useLocalDpi xmlns:a14="http://schemas.microsoft.com/office/drawing/2010/main" val="0"/>
@@ -4024,7 +4220,23 @@
           <w:sz w:val="28"/>
           <w:szCs w:val="28"/>
         </w:rPr>
-        <w:t xml:space="preserve">центр. Приняв звонок, диспетчер должен выяснить у клиента подробности проблемы. Приняв эту информацию, диспетчер работает уже с ресурсами организации – временем сервис-инженеров: смотрит по рабочему графику, кто работает в нужный день, затем, по расписанию заявок, выясняет, кто </w:t>
+        <w:t xml:space="preserve">центр. Приняв звонок, диспетчер должен выяснить у клиента подробности проблемы. Приняв эту информацию, диспетчер работает уже с ресурсами организации – временем </w:t>
+      </w:r>
+      <w:proofErr w:type="gramStart"/>
+      <w:r>
+        <w:rPr>
+          <w:sz w:val="28"/>
+          <w:szCs w:val="28"/>
+        </w:rPr>
+        <w:t>сервис-инженеров</w:t>
+      </w:r>
+      <w:proofErr w:type="gramEnd"/>
+      <w:r>
+        <w:rPr>
+          <w:sz w:val="28"/>
+          <w:szCs w:val="28"/>
+        </w:rPr>
+        <w:t xml:space="preserve">: смотрит по рабочему графику, кто работает в нужный день, затем, по расписанию заявок, </w:t>
       </w:r>
       <w:r>
         <w:rPr>
@@ -4032,7 +4244,7 @@
           <w:szCs w:val="28"/>
         </w:rPr>
         <w:lastRenderedPageBreak/>
-        <w:t xml:space="preserve">свободен в необходимое время. Найдя специалиста, диспетчер </w:t>
+        <w:t xml:space="preserve">выясняет, кто свободен в необходимое время. Найдя специалиста, диспетчер </w:t>
       </w:r>
       <w:r>
         <w:rPr>
@@ -4094,7 +4306,7 @@
                     <pic:cNvPicPr/>
                   </pic:nvPicPr>
                   <pic:blipFill>
-                    <a:blip r:embed="rId10">
+                    <a:blip r:embed="rId11">
                       <a:extLst>
                         <a:ext uri="{28A0092B-C50C-407E-A947-70E740481C1C}">
                           <a14:useLocalDpi xmlns:a14="http://schemas.microsoft.com/office/drawing/2010/main" val="0"/>
@@ -4160,48 +4372,63 @@
         <w:rPr>
           <w:sz w:val="28"/>
           <w:szCs w:val="28"/>
+        </w:rPr>
+      </w:pPr>
+      <w:r>
+        <w:rPr>
+          <w:sz w:val="28"/>
+          <w:szCs w:val="28"/>
+        </w:rPr>
+        <w:t xml:space="preserve">Таким образом, после внедрения АИС, диспетчеру не нужно будет выполнять работу, связанную с поиском свободного инженера, и с уведомлениями. На данный момент, ручная обработка рабочих графиков инженеров и поиск свободного специалиста по расписанию заявок занимает большую часть времени процесса работы диспетчера с заявкой, при высокой </w:t>
+      </w:r>
+      <w:r>
+        <w:rPr>
+          <w:sz w:val="28"/>
+          <w:szCs w:val="28"/>
+        </w:rPr>
+        <w:lastRenderedPageBreak/>
+        <w:t>вероятности ошибки. Программная система же может автоматически обработать заранее введенный график и информацию о незавершенных заявках, безошибочно определить свободного специалиста и автоматически назначить заявку на него. Диспетчеру, при таком раскладе, нужно, при получении уведомления по электронной почте или телефону, закрыть заявку.</w:t>
+      </w:r>
+    </w:p>
+    <w:p>
+      <w:pPr>
+        <w:spacing w:line="360" w:lineRule="auto"/>
+        <w:ind w:firstLine="708"/>
+        <w:jc w:val="both"/>
+        <w:rPr>
+          <w:sz w:val="28"/>
+          <w:szCs w:val="28"/>
+        </w:rPr>
+      </w:pPr>
+      <w:r>
+        <w:rPr>
+          <w:sz w:val="28"/>
+          <w:szCs w:val="28"/>
+        </w:rPr>
+        <w:t xml:space="preserve">Нужно учесть, что диспетчеров и </w:t>
+      </w:r>
+      <w:proofErr w:type="gramStart"/>
+      <w:r>
+        <w:rPr>
+          <w:sz w:val="28"/>
+          <w:szCs w:val="28"/>
+        </w:rPr>
+        <w:t>сервис-инженеров</w:t>
+      </w:r>
+      <w:proofErr w:type="gramEnd"/>
+      <w:r>
+        <w:rPr>
+          <w:sz w:val="28"/>
+          <w:szCs w:val="28"/>
+        </w:rPr>
+        <w:t xml:space="preserve"> может быть несколько. Следовательно, для решения проблемы нужна система с быстрым и простым (возможно, одновременным) доступом из нескольких мест. Самый удобный вариант, в связи с этими условиями, разработка </w:t>
+      </w:r>
+      <w:r>
+        <w:rPr>
+          <w:sz w:val="28"/>
+          <w:szCs w:val="28"/>
           <w:lang w:val="en-US"/>
         </w:rPr>
-      </w:pPr>
-      <w:r>
-        <w:rPr>
-          <w:sz w:val="28"/>
-          <w:szCs w:val="28"/>
-        </w:rPr>
-        <w:t xml:space="preserve">Таким образом, после внедрения АИС, диспетчеру не нужно будет выполнять работу, связанную с поиском свободного инженера, и с уведомлениями. На данный момент, ручная обработка рабочих графиков инженеров и поиск свободного специалиста по расписанию заявок занимает большую часть времени процесса работы диспетчера с заявкой, при высокой вероятности ошибки. Программная </w:t>
-      </w:r>
-      <w:r>
-        <w:rPr>
-          <w:sz w:val="28"/>
-          <w:szCs w:val="28"/>
-        </w:rPr>
-        <w:lastRenderedPageBreak/>
-        <w:t>система же может автоматически обработать заранее введенный график и информацию о незавершенных заявках, безошибочно определить свободного специалиста и автоматически назначить заявку на него. Диспетчеру, при таком раскладе, нужно, при получении уведомления по электронной почте или телефону, закрыть заявку.</w:t>
-      </w:r>
-    </w:p>
-    <w:p>
-      <w:pPr>
-        <w:spacing w:line="360" w:lineRule="auto"/>
-        <w:ind w:firstLine="708"/>
-        <w:jc w:val="both"/>
-        <w:rPr>
-          <w:sz w:val="28"/>
-          <w:szCs w:val="28"/>
-        </w:rPr>
-      </w:pPr>
-      <w:r>
-        <w:rPr>
-          <w:sz w:val="28"/>
-          <w:szCs w:val="28"/>
-        </w:rPr>
-        <w:t xml:space="preserve">Нужно учесть, что диспетчеров и сервис-инженеров может быть несколько. Следовательно, для решения проблемы нужна система с быстрым и простым (возможно, одновременным) доступом из нескольких мест. Самый удобный вариант, в связи с этими условиями, разработка </w:t>
-      </w:r>
-      <w:r>
-        <w:rPr>
-          <w:sz w:val="28"/>
-          <w:szCs w:val="28"/>
-          <w:lang w:val="en-US"/>
-        </w:rPr>
         <w:t>WEB</w:t>
       </w:r>
       <w:r>
@@ -4216,7 +4443,23 @@
           <w:sz w:val="28"/>
           <w:szCs w:val="28"/>
         </w:rPr>
-        <w:t>приложения с разграничением прав (диспетчеры, сервис-инженеры) и автоматическими уведомлениями об изменении состояний заявок.</w:t>
+        <w:t xml:space="preserve">приложения с разграничением прав (диспетчеры, </w:t>
+      </w:r>
+      <w:proofErr w:type="gramStart"/>
+      <w:r>
+        <w:rPr>
+          <w:sz w:val="28"/>
+          <w:szCs w:val="28"/>
+        </w:rPr>
+        <w:t>сервис-инженеры</w:t>
+      </w:r>
+      <w:proofErr w:type="gramEnd"/>
+      <w:r>
+        <w:rPr>
+          <w:sz w:val="28"/>
+          <w:szCs w:val="28"/>
+        </w:rPr>
+        <w:t>) и автоматическими уведомлениями об изменении состояний заявок.</w:t>
       </w:r>
     </w:p>
     <w:p>
@@ -4298,8 +4541,33 @@
           <w:sz w:val="28"/>
           <w:szCs w:val="28"/>
         </w:rPr>
-        <w:t>Современная корпоративная система должна обладать такими качествами, как гибкость, модульность и способность к изменениям без нарушения функциональности. Изменения могут быть различного характера – как в бизнес-правилах (например, добавление дополнительной роли пользователя или статуса заявки), так и в инфраструктуре (например, переход на другого вендора БД, или добавление интеграции с какой-либо внешней системой).</w:t>
-      </w:r>
+        <w:t xml:space="preserve">Современная корпоративная система должна обладать такими качествами, как гибкость, модульность и способность к изменениям без нарушения функциональности. </w:t>
+      </w:r>
+      <w:proofErr w:type="gramStart"/>
+      <w:r>
+        <w:rPr>
+          <w:sz w:val="28"/>
+          <w:szCs w:val="28"/>
+        </w:rPr>
+        <w:t xml:space="preserve">Изменения могут быть различного характера – как в бизнес-правилах (например, добавление дополнительной роли пользователя или статуса заявки), так и в инфраструктуре (например, переход на другого </w:t>
+      </w:r>
+      <w:proofErr w:type="spellStart"/>
+      <w:r>
+        <w:rPr>
+          <w:sz w:val="28"/>
+          <w:szCs w:val="28"/>
+        </w:rPr>
+        <w:t>вендора</w:t>
+      </w:r>
+      <w:proofErr w:type="spellEnd"/>
+      <w:r>
+        <w:rPr>
+          <w:sz w:val="28"/>
+          <w:szCs w:val="28"/>
+        </w:rPr>
+        <w:t xml:space="preserve"> БД, или добавление интеграции с какой-либо внешней системой).</w:t>
+      </w:r>
+      <w:proofErr w:type="gramEnd"/>
     </w:p>
     <w:p>
       <w:pPr>
@@ -4388,8 +4656,17 @@
           <w:sz w:val="28"/>
           <w:szCs w:val="28"/>
         </w:rPr>
-        <w:t>Слой бизнес-логики</w:t>
-      </w:r>
+        <w:t xml:space="preserve">Слой </w:t>
+      </w:r>
+      <w:proofErr w:type="gramStart"/>
+      <w:r>
+        <w:rPr>
+          <w:sz w:val="28"/>
+          <w:szCs w:val="28"/>
+        </w:rPr>
+        <w:t>бизнес-логики</w:t>
+      </w:r>
+      <w:proofErr w:type="gramEnd"/>
     </w:p>
     <w:p>
       <w:pPr>
@@ -4494,7 +4771,38 @@
           <w:sz w:val="28"/>
           <w:szCs w:val="28"/>
         </w:rPr>
-        <w:t xml:space="preserve"> При этом нижний слой не должен «знать» ничего о верхнем.</w:t>
+        <w:t xml:space="preserve"> При этом нижний слой не должен «знать» ничего </w:t>
+      </w:r>
+      <w:proofErr w:type="gramStart"/>
+      <w:r>
+        <w:rPr>
+          <w:sz w:val="28"/>
+          <w:szCs w:val="28"/>
+        </w:rPr>
+        <w:t>о</w:t>
+      </w:r>
+      <w:proofErr w:type="gramEnd"/>
+      <w:r>
+        <w:rPr>
+          <w:sz w:val="28"/>
+          <w:szCs w:val="28"/>
+        </w:rPr>
+        <w:t xml:space="preserve"> верхнем.</w:t>
+      </w:r>
+      <w:r>
+        <w:rPr>
+          <w:sz w:val="28"/>
+          <w:szCs w:val="28"/>
+        </w:rPr>
+        <w:t xml:space="preserve"> [</w:t>
+      </w:r>
+      <w:r>
+        <w:rPr>
+          <w:sz w:val="28"/>
+          <w:szCs w:val="28"/>
+          <w:lang w:val="en-US"/>
+        </w:rPr>
+        <w:t>1]</w:t>
       </w:r>
     </w:p>
     <w:p>
@@ -4516,7 +4824,23 @@
           <w:sz w:val="28"/>
           <w:szCs w:val="28"/>
         </w:rPr>
-        <w:t>Взаимодействовать между собой могут только соседние слои. То есть, слой бизнес-логики взаимодействует</w:t>
+        <w:t xml:space="preserve">Взаимодействовать между собой могут только соседние слои. То есть, слой </w:t>
+      </w:r>
+      <w:proofErr w:type="gramStart"/>
+      <w:r>
+        <w:rPr>
+          <w:sz w:val="28"/>
+          <w:szCs w:val="28"/>
+        </w:rPr>
+        <w:t>бизнес-логики</w:t>
+      </w:r>
+      <w:proofErr w:type="gramEnd"/>
+      <w:r>
+        <w:rPr>
+          <w:sz w:val="28"/>
+          <w:szCs w:val="28"/>
+        </w:rPr>
+        <w:t xml:space="preserve"> взаимодействует</w:t>
       </w:r>
       <w:r>
         <w:rPr>
@@ -4554,6 +4878,7 @@
         </w:rPr>
         <w:t xml:space="preserve"> Соблюдение этого ограничение позволяет разработчику подменять реализации, либо использовать несколько для разных окружений (к примеру, приложение имеет один интерфейс для доступа к данным, реализацию которого можно написать как для реляционной БД, так и для </w:t>
       </w:r>
+      <w:proofErr w:type="spellStart"/>
       <w:r>
         <w:rPr>
           <w:sz w:val="28"/>
@@ -4562,6 +4887,7 @@
         </w:rPr>
         <w:t>NoSQL</w:t>
       </w:r>
+      <w:proofErr w:type="spellEnd"/>
       <w:r>
         <w:rPr>
           <w:sz w:val="28"/>
@@ -4585,7 +4911,21 @@
           <w:sz w:val="28"/>
           <w:szCs w:val="28"/>
         </w:rPr>
-        <w:t>При соблюдении этих ограничений, разрабатываемая система получает еще одно немаловажное качество – тестируемость. Разработчику предоставляется возможность произвести модульное тестирование каждого слоя по отдельности, подменив слой и объекты, с которыми взаимодействует тестируемый слой, «заглушками», предоставляющими тестовые данные.</w:t>
+        <w:t>При соблюдении этих ограничений, разрабатываемая система получает еще одно немаловажное качество – тестируемость.</w:t>
+      </w:r>
+      <w:r>
+        <w:rPr>
+          <w:sz w:val="28"/>
+          <w:szCs w:val="28"/>
+        </w:rPr>
+        <w:t>[2]</w:t>
+      </w:r>
+      <w:r>
+        <w:rPr>
+          <w:sz w:val="28"/>
+          <w:szCs w:val="28"/>
+        </w:rPr>
+        <w:t xml:space="preserve"> Разработчику предоставляется возможность произвести модульное тестирование каждого слоя по отдельности, подменив слой и объекты, с которыми взаимодействует тестируемый слой, «заглушками», предоставляющими тестовые данные.</w:t>
       </w:r>
     </w:p>
     <w:p>
@@ -4621,7 +4961,7 @@
                     <pic:cNvPicPr/>
                   </pic:nvPicPr>
                   <pic:blipFill>
-                    <a:blip r:embed="rId11">
+                    <a:blip r:embed="rId12">
                       <a:extLst>
                         <a:ext uri="{28A0092B-C50C-407E-A947-70E740481C1C}">
                           <a14:useLocalDpi xmlns:a14="http://schemas.microsoft.com/office/drawing/2010/main" val="0"/>
@@ -4780,7 +5120,23 @@
           <w:sz w:val="28"/>
           <w:szCs w:val="28"/>
         </w:rPr>
-        <w:t>, предназначенные для доставки данных слою бизнес-логики.</w:t>
+        <w:t xml:space="preserve">, предназначенные для доставки данных слою </w:t>
+      </w:r>
+      <w:proofErr w:type="gramStart"/>
+      <w:r>
+        <w:rPr>
+          <w:sz w:val="28"/>
+          <w:szCs w:val="28"/>
+        </w:rPr>
+        <w:t>бизнес-логики</w:t>
+      </w:r>
+      <w:proofErr w:type="gramEnd"/>
+      <w:r>
+        <w:rPr>
+          <w:sz w:val="28"/>
+          <w:szCs w:val="28"/>
+        </w:rPr>
+        <w:t>.</w:t>
       </w:r>
     </w:p>
     <w:p>
@@ -4802,7 +5158,23 @@
           <w:sz w:val="28"/>
           <w:szCs w:val="28"/>
         </w:rPr>
-        <w:t>Слой бизнес-логики содержит в себе объекты, отвечающие за бизнес-процесс, который автоматизирует данная система. На этом слое определяется основное поведение системы, связанное с заявками.</w:t>
+        <w:t xml:space="preserve">Слой </w:t>
+      </w:r>
+      <w:proofErr w:type="gramStart"/>
+      <w:r>
+        <w:rPr>
+          <w:sz w:val="28"/>
+          <w:szCs w:val="28"/>
+        </w:rPr>
+        <w:t>бизнес-логики</w:t>
+      </w:r>
+      <w:proofErr w:type="gramEnd"/>
+      <w:r>
+        <w:rPr>
+          <w:sz w:val="28"/>
+          <w:szCs w:val="28"/>
+        </w:rPr>
+        <w:t xml:space="preserve"> содержит в себе объекты, отвечающие за бизнес-процесс, который автоматизирует данная система. На этом слое определяется основное поведение системы, связанное с заявками.</w:t>
       </w:r>
     </w:p>
     <w:p>
@@ -4846,7 +5218,15 @@
           <w:sz w:val="28"/>
           <w:szCs w:val="28"/>
         </w:rPr>
-        <w:t xml:space="preserve">Слой представления отвечает за отображение данных на клиенте. В данном случае это </w:t>
+        <w:t xml:space="preserve">Слой представления отвечает за отображение данных на клиенте. </w:t>
+      </w:r>
+      <w:proofErr w:type="gramStart"/>
+      <w:r>
+        <w:rPr>
+          <w:sz w:val="28"/>
+          <w:szCs w:val="28"/>
+        </w:rPr>
+        <w:t xml:space="preserve">В данном случае это </w:t>
       </w:r>
       <w:r>
         <w:rPr>
@@ -4870,6 +5250,7 @@
         </w:rPr>
         <w:t>страницы, но, при необходимости, остается возможность добавлять клиентов (например, мобильный клиент, консоль, или обычные экранные формы.</w:t>
       </w:r>
+      <w:proofErr w:type="gramEnd"/>
     </w:p>
     <w:p>
       <w:pPr>
@@ -4879,7 +5260,6 @@
         <w:rPr>
           <w:sz w:val="28"/>
           <w:szCs w:val="28"/>
-          <w:lang w:val="en-US"/>
         </w:rPr>
       </w:pPr>
       <w:r>
@@ -4898,7 +5278,6 @@
         <w:rPr>
           <w:sz w:val="28"/>
           <w:szCs w:val="28"/>
-          <w:lang w:val="en-US"/>
         </w:rPr>
       </w:pPr>
     </w:p>
@@ -4948,7 +5327,23 @@
           <w:sz w:val="28"/>
           <w:szCs w:val="28"/>
         </w:rPr>
-        <w:t xml:space="preserve">Объектно-ориентированная парадигма программирования в корпоративных приложениях предполагает разбиение предметной области на пакеты (пространства имен), которые, в свою очередь, разбиваются на классы, каждый из которых решает свою задачу. При этом, хорошей практикой разработки является соблюдение принципов </w:t>
+        <w:t>Объектно-ориентированная парадигма программирования в корпоративных приложениях предполагает разбиение предметной области на пакеты (пространства имен), которые, в свою очередь, разбиваются на классы, каждый из которых решает свою задачу. При этом</w:t>
+      </w:r>
+      <w:proofErr w:type="gramStart"/>
+      <w:r>
+        <w:rPr>
+          <w:sz w:val="28"/>
+          <w:szCs w:val="28"/>
+        </w:rPr>
+        <w:t>,</w:t>
+      </w:r>
+      <w:proofErr w:type="gramEnd"/>
+      <w:r>
+        <w:rPr>
+          <w:sz w:val="28"/>
+          <w:szCs w:val="28"/>
+        </w:rPr>
+        <w:t xml:space="preserve"> хорошей практикой разработки является соблюдение принципов </w:t>
       </w:r>
       <w:r>
         <w:rPr>
@@ -4963,7 +5358,36 @@
           <w:sz w:val="28"/>
           <w:szCs w:val="28"/>
         </w:rPr>
-        <w:t xml:space="preserve">. </w:t>
+        <w:t>.</w:t>
+      </w:r>
+      <w:r>
+        <w:rPr>
+          <w:sz w:val="28"/>
+          <w:szCs w:val="28"/>
+        </w:rPr>
+        <w:t xml:space="preserve"> [</w:t>
+      </w:r>
+      <w:r>
+        <w:rPr>
+          <w:sz w:val="28"/>
+          <w:szCs w:val="28"/>
+          <w:lang w:val="en-US"/>
+        </w:rPr>
+        <w:t>3</w:t>
+      </w:r>
+      <w:r>
+        <w:rPr>
+          <w:sz w:val="28"/>
+          <w:szCs w:val="28"/>
+        </w:rPr>
+        <w:t>]</w:t>
+      </w:r>
+      <w:r>
+        <w:rPr>
+          <w:sz w:val="28"/>
+          <w:szCs w:val="28"/>
+        </w:rPr>
+        <w:t xml:space="preserve"> </w:t>
       </w:r>
       <w:r>
         <w:rPr>
@@ -5180,7 +5604,25 @@
           <w:szCs w:val="28"/>
           <w:lang w:val="en-US"/>
         </w:rPr>
-        <w:t>L – Liskov substitution (</w:t>
+        <w:t xml:space="preserve">L – </w:t>
+      </w:r>
+      <w:proofErr w:type="spellStart"/>
+      <w:r>
+        <w:rPr>
+          <w:sz w:val="28"/>
+          <w:szCs w:val="28"/>
+          <w:lang w:val="en-US"/>
+        </w:rPr>
+        <w:t>Liskov</w:t>
+      </w:r>
+      <w:proofErr w:type="spellEnd"/>
+      <w:r>
+        <w:rPr>
+          <w:sz w:val="28"/>
+          <w:szCs w:val="28"/>
+          <w:lang w:val="en-US"/>
+        </w:rPr>
+        <w:t xml:space="preserve"> substitution (</w:t>
       </w:r>
       <w:r>
         <w:rPr>
@@ -5225,7 +5667,39 @@
           <w:sz w:val="28"/>
           <w:szCs w:val="28"/>
         </w:rPr>
-        <w:t>Любой объект в программе может быть подменен своим наследником без изменения свойств программы. Назван в честь польской программистки Барбары Лисков.</w:t>
+        <w:t>Любой объе</w:t>
+      </w:r>
+      <w:proofErr w:type="gramStart"/>
+      <w:r>
+        <w:rPr>
+          <w:sz w:val="28"/>
+          <w:szCs w:val="28"/>
+        </w:rPr>
+        <w:t>кт в пр</w:t>
+      </w:r>
+      <w:proofErr w:type="gramEnd"/>
+      <w:r>
+        <w:rPr>
+          <w:sz w:val="28"/>
+          <w:szCs w:val="28"/>
+        </w:rPr>
+        <w:t xml:space="preserve">ограмме может быть подменен своим наследником без изменения свойств программы. </w:t>
+      </w:r>
+      <w:proofErr w:type="gramStart"/>
+      <w:r>
+        <w:rPr>
+          <w:sz w:val="28"/>
+          <w:szCs w:val="28"/>
+        </w:rPr>
+        <w:t>Назван</w:t>
+      </w:r>
+      <w:proofErr w:type="gramEnd"/>
+      <w:r>
+        <w:rPr>
+          <w:sz w:val="28"/>
+          <w:szCs w:val="28"/>
+        </w:rPr>
+        <w:t xml:space="preserve"> в честь польской программистки Барбары Лисков.</w:t>
       </w:r>
     </w:p>
     <w:p>
@@ -5416,7 +5890,23 @@
           <w:sz w:val="28"/>
           <w:szCs w:val="28"/>
         </w:rPr>
-        <w:t xml:space="preserve">Проектирование слоя бизнес-логики данной системы целесообразно начать с декомпозиции основного объекта системы, коим является заявка. Исходя из проанализированных данных </w:t>
+        <w:t xml:space="preserve">Проектирование слоя </w:t>
+      </w:r>
+      <w:proofErr w:type="gramStart"/>
+      <w:r>
+        <w:rPr>
+          <w:sz w:val="28"/>
+          <w:szCs w:val="28"/>
+        </w:rPr>
+        <w:t>бизнес-логики</w:t>
+      </w:r>
+      <w:proofErr w:type="gramEnd"/>
+      <w:r>
+        <w:rPr>
+          <w:sz w:val="28"/>
+          <w:szCs w:val="28"/>
+        </w:rPr>
+        <w:t xml:space="preserve"> данной системы целесообразно начать с декомпозиции основного объекта системы, коим является заявка. Исходя из проанализированных данных </w:t>
       </w:r>
       <w:r>
         <w:rPr>
@@ -5687,7 +6177,23 @@
           <w:sz w:val="28"/>
           <w:szCs w:val="28"/>
         </w:rPr>
-        <w:t xml:space="preserve"> бизнес-слоя (рис. 3.1):</w:t>
+        <w:t xml:space="preserve"> </w:t>
+      </w:r>
+      <w:proofErr w:type="gramStart"/>
+      <w:r>
+        <w:rPr>
+          <w:sz w:val="28"/>
+          <w:szCs w:val="28"/>
+        </w:rPr>
+        <w:t>бизнес-слоя</w:t>
+      </w:r>
+      <w:proofErr w:type="gramEnd"/>
+      <w:r>
+        <w:rPr>
+          <w:sz w:val="28"/>
+          <w:szCs w:val="28"/>
+        </w:rPr>
+        <w:t xml:space="preserve"> (рис. 3.1):</w:t>
       </w:r>
     </w:p>
     <w:p>
@@ -5836,7 +6342,7 @@
                     <pic:cNvPicPr/>
                   </pic:nvPicPr>
                   <pic:blipFill>
-                    <a:blip r:embed="rId12">
+                    <a:blip r:embed="rId13">
                       <a:extLst>
                         <a:ext uri="{28A0092B-C50C-407E-A947-70E740481C1C}">
                           <a14:useLocalDpi xmlns:a14="http://schemas.microsoft.com/office/drawing/2010/main" val="0"/>
@@ -5880,8 +6386,18 @@
           <w:sz w:val="28"/>
           <w:szCs w:val="28"/>
         </w:rPr>
-        <w:t>Рисунок 3.1 – Прототип модели бизнес-слоя</w:t>
-      </w:r>
+        <w:t xml:space="preserve">Рисунок 3.1 – Прототип модели </w:t>
+      </w:r>
+      <w:proofErr w:type="gramStart"/>
+      <w:r>
+        <w:rPr>
+          <w:i/>
+          <w:sz w:val="28"/>
+          <w:szCs w:val="28"/>
+        </w:rPr>
+        <w:t>бизнес-слоя</w:t>
+      </w:r>
+      <w:proofErr w:type="gramEnd"/>
     </w:p>
     <w:p>
       <w:pPr>
@@ -6043,6 +6559,22 @@
           <w:sz w:val="28"/>
           <w:szCs w:val="28"/>
         </w:rPr>
+        <w:t xml:space="preserve"> [4</w:t>
+      </w:r>
+      <w:bookmarkStart w:id="0" w:name="_GoBack"/>
+      <w:bookmarkEnd w:id="0"/>
+      <w:r>
+        <w:rPr>
+          <w:sz w:val="28"/>
+          <w:szCs w:val="28"/>
+        </w:rPr>
+        <w:t>]</w:t>
+      </w:r>
+      <w:r>
+        <w:rPr>
+          <w:sz w:val="28"/>
+          <w:szCs w:val="28"/>
+        </w:rPr>
         <w:t xml:space="preserve"> Обе платформы имеют достаточно низкий для опытного разработчика порог вхождения и обширную документацию.</w:t>
       </w:r>
     </w:p>
@@ -6152,7 +6684,23 @@
           <w:sz w:val="28"/>
           <w:szCs w:val="28"/>
         </w:rPr>
-        <w:t xml:space="preserve">альтернатив практически нет – существует мощная </w:t>
+        <w:t xml:space="preserve">альтернатив практически нет – существует </w:t>
+      </w:r>
+      <w:proofErr w:type="gramStart"/>
+      <w:r>
+        <w:rPr>
+          <w:sz w:val="28"/>
+          <w:szCs w:val="28"/>
+        </w:rPr>
+        <w:t>мощная</w:t>
+      </w:r>
+      <w:proofErr w:type="gramEnd"/>
+      <w:r>
+        <w:rPr>
+          <w:sz w:val="28"/>
+          <w:szCs w:val="28"/>
+        </w:rPr>
+        <w:t xml:space="preserve"> </w:t>
       </w:r>
       <w:r>
         <w:rPr>
@@ -6246,6 +6794,7 @@
         </w:rPr>
         <w:t xml:space="preserve">приложений существует </w:t>
       </w:r>
+      <w:proofErr w:type="spellStart"/>
       <w:r>
         <w:rPr>
           <w:sz w:val="28"/>
@@ -6254,6 +6803,7 @@
         </w:rPr>
         <w:t>IntelliJ</w:t>
       </w:r>
+      <w:proofErr w:type="spellEnd"/>
       <w:r>
         <w:rPr>
           <w:sz w:val="28"/>
@@ -6488,6 +7038,7 @@
         </w:rPr>
         <w:t xml:space="preserve"> </w:t>
       </w:r>
+      <w:proofErr w:type="spellStart"/>
       <w:r>
         <w:rPr>
           <w:sz w:val="28"/>
@@ -6496,6 +7047,7 @@
         </w:rPr>
         <w:t>WebLogic</w:t>
       </w:r>
+      <w:proofErr w:type="spellEnd"/>
       <w:r>
         <w:rPr>
           <w:sz w:val="28"/>
@@ -6596,7 +7148,23 @@
           <w:sz w:val="28"/>
           <w:szCs w:val="28"/>
         </w:rPr>
-        <w:t xml:space="preserve">Что касается фреймворка, то, исходя из опыта разработки, выбор практически безальтернативно падает на </w:t>
+        <w:t xml:space="preserve">Что касается </w:t>
+      </w:r>
+      <w:proofErr w:type="spellStart"/>
+      <w:r>
+        <w:rPr>
+          <w:sz w:val="28"/>
+          <w:szCs w:val="28"/>
+        </w:rPr>
+        <w:t>фреймворка</w:t>
+      </w:r>
+      <w:proofErr w:type="spellEnd"/>
+      <w:r>
+        <w:rPr>
+          <w:sz w:val="28"/>
+          <w:szCs w:val="28"/>
+        </w:rPr>
+        <w:t xml:space="preserve">, то, исходя из опыта разработки, выбор практически безальтернативно падает на </w:t>
       </w:r>
       <w:r>
         <w:rPr>
@@ -6648,7 +7216,7 @@
           <w:sz w:val="28"/>
           <w:szCs w:val="28"/>
         </w:rPr>
-        <w:t xml:space="preserve"> он больше всего подходит для разработки корпоративных приложений, т.к. включает в себя компоненты для таких задач как доступ к данным, обеспечение безопасности, </w:t>
+        <w:t xml:space="preserve"> он больше всего подходит для разработки корпоративных приложений, т.к. включает в себя компоненты для таких задач как доступ к данным, обеспечение </w:t>
       </w:r>
       <w:r>
         <w:rPr>
@@ -6656,7 +7224,23 @@
           <w:szCs w:val="28"/>
         </w:rPr>
         <w:lastRenderedPageBreak/>
-        <w:t>аспектно-ориентированное программирование, программирование уровня представления.</w:t>
+        <w:t xml:space="preserve">безопасности, </w:t>
+      </w:r>
+      <w:proofErr w:type="spellStart"/>
+      <w:r>
+        <w:rPr>
+          <w:sz w:val="28"/>
+          <w:szCs w:val="28"/>
+        </w:rPr>
+        <w:t>аспектно</w:t>
+      </w:r>
+      <w:proofErr w:type="spellEnd"/>
+      <w:r>
+        <w:rPr>
+          <w:sz w:val="28"/>
+          <w:szCs w:val="28"/>
+        </w:rPr>
+        <w:t>-ориентированное программирование, программирование уровня представления.</w:t>
       </w:r>
     </w:p>
     <w:p>
@@ -6746,7 +7330,23 @@
           <w:sz w:val="28"/>
           <w:szCs w:val="28"/>
         </w:rPr>
-        <w:t>По окончанию преддипломной практики были рассмотрены такие важные архитектурные вопросы, как выбор языка и платформы разработки и фреймворком и анализ части бизнеса предприятия, связанной с обработкой заявок. Все решения приняты, исходя из уже полученного опыта работы и наложенных на проект ограничений.</w:t>
+        <w:t xml:space="preserve">По окончанию преддипломной практики были рассмотрены такие важные архитектурные вопросы, как выбор языка и платформы разработки и </w:t>
+      </w:r>
+      <w:proofErr w:type="spellStart"/>
+      <w:r>
+        <w:rPr>
+          <w:sz w:val="28"/>
+          <w:szCs w:val="28"/>
+        </w:rPr>
+        <w:t>фреймворком</w:t>
+      </w:r>
+      <w:proofErr w:type="spellEnd"/>
+      <w:r>
+        <w:rPr>
+          <w:sz w:val="28"/>
+          <w:szCs w:val="28"/>
+        </w:rPr>
+        <w:t xml:space="preserve"> и анализ части бизнеса предприятия, связанной с обработкой заявок. Все решения приняты, исходя из уже полученного опыта работы и наложенных на проект ограничений.</w:t>
       </w:r>
       <w:r>
         <w:rPr>
@@ -6899,6 +7499,7 @@
         </w:rPr>
         <w:t xml:space="preserve"> </w:t>
       </w:r>
+      <w:proofErr w:type="spellStart"/>
       <w:r>
         <w:rPr>
           <w:sz w:val="28"/>
@@ -6907,6 +7508,7 @@
         </w:rPr>
         <w:t>WebLogic</w:t>
       </w:r>
+      <w:proofErr w:type="spellEnd"/>
       <w:r>
         <w:rPr>
           <w:sz w:val="28"/>
@@ -6937,7 +7539,23 @@
           <w:sz w:val="28"/>
           <w:szCs w:val="28"/>
         </w:rPr>
-        <w:t>одержащей слой доступа к данным, слой бизнес-логики, сервисный слой и слой представления.</w:t>
+        <w:t xml:space="preserve">одержащей слой доступа к данным, слой </w:t>
+      </w:r>
+      <w:proofErr w:type="gramStart"/>
+      <w:r>
+        <w:rPr>
+          <w:sz w:val="28"/>
+          <w:szCs w:val="28"/>
+        </w:rPr>
+        <w:t>бизнес-логики</w:t>
+      </w:r>
+      <w:proofErr w:type="gramEnd"/>
+      <w:r>
+        <w:rPr>
+          <w:sz w:val="28"/>
+          <w:szCs w:val="28"/>
+        </w:rPr>
+        <w:t>, сервисный слой и слой представления.</w:t>
       </w:r>
     </w:p>
     <w:p>
@@ -7106,7 +7724,39 @@
           <w:sz w:val="28"/>
           <w:szCs w:val="28"/>
         </w:rPr>
-        <w:t>Э. Гамма, Р. Хелм, Р. Джонсон, Д. Влиссидес «Приемы объектно-ориентированного проектирования. Паттерны проектирования»</w:t>
+        <w:t xml:space="preserve">Э. Гамма, Р. </w:t>
+      </w:r>
+      <w:proofErr w:type="spellStart"/>
+      <w:r>
+        <w:rPr>
+          <w:sz w:val="28"/>
+          <w:szCs w:val="28"/>
+        </w:rPr>
+        <w:t>Хелм</w:t>
+      </w:r>
+      <w:proofErr w:type="spellEnd"/>
+      <w:r>
+        <w:rPr>
+          <w:sz w:val="28"/>
+          <w:szCs w:val="28"/>
+        </w:rPr>
+        <w:t xml:space="preserve">, Р. Джонсон, Д. </w:t>
+      </w:r>
+      <w:proofErr w:type="spellStart"/>
+      <w:r>
+        <w:rPr>
+          <w:sz w:val="28"/>
+          <w:szCs w:val="28"/>
+        </w:rPr>
+        <w:t>Влиссидес</w:t>
+      </w:r>
+      <w:proofErr w:type="spellEnd"/>
+      <w:r>
+        <w:rPr>
+          <w:sz w:val="28"/>
+          <w:szCs w:val="28"/>
+        </w:rPr>
+        <w:t xml:space="preserve"> «Приемы объектно-ориентированного проектирования. Паттерны проектирования»</w:t>
       </w:r>
       <w:r>
         <w:rPr>
@@ -7206,6 +7856,7 @@
           <w:szCs w:val="28"/>
         </w:rPr>
       </w:pPr>
+      <w:proofErr w:type="gramStart"/>
       <w:r>
         <w:rPr>
           <w:sz w:val="28"/>
@@ -7297,6 +7948,7 @@
         </w:rPr>
         <w:t xml:space="preserve"> </w:t>
       </w:r>
+      <w:proofErr w:type="gramEnd"/>
     </w:p>
     <w:p>
       <w:pPr>
@@ -7316,7 +7968,23 @@
           <w:sz w:val="28"/>
           <w:szCs w:val="28"/>
         </w:rPr>
-        <w:t>С. Макконнелл «Совершенный код»</w:t>
+        <w:t xml:space="preserve">С. </w:t>
+      </w:r>
+      <w:proofErr w:type="spellStart"/>
+      <w:r>
+        <w:rPr>
+          <w:sz w:val="28"/>
+          <w:szCs w:val="28"/>
+        </w:rPr>
+        <w:t>Макконнелл</w:t>
+      </w:r>
+      <w:proofErr w:type="spellEnd"/>
+      <w:r>
+        <w:rPr>
+          <w:sz w:val="28"/>
+          <w:szCs w:val="28"/>
+        </w:rPr>
+        <w:t xml:space="preserve"> «Совершенный код»</w:t>
       </w:r>
       <w:r>
         <w:rPr>
@@ -7458,8 +8126,18 @@
           <w:szCs w:val="28"/>
         </w:rPr>
         <w:lastRenderedPageBreak/>
-        <w:t>Приложение А</w:t>
-      </w:r>
+        <w:t>Приложение</w:t>
+      </w:r>
+      <w:proofErr w:type="gramStart"/>
+      <w:r>
+        <w:rPr>
+          <w:b/>
+          <w:sz w:val="28"/>
+          <w:szCs w:val="28"/>
+        </w:rPr>
+        <w:t xml:space="preserve"> А</w:t>
+      </w:r>
+      <w:proofErr w:type="gramEnd"/>
     </w:p>
     <w:p>
       <w:pPr>
@@ -7696,6 +8374,7 @@
         </w:rPr>
         <w:t xml:space="preserve"> </w:t>
       </w:r>
+      <w:proofErr w:type="spellStart"/>
       <w:r>
         <w:rPr>
           <w:sz w:val="28"/>
@@ -7704,6 +8383,7 @@
         </w:rPr>
         <w:t>WebLogic</w:t>
       </w:r>
+      <w:proofErr w:type="spellEnd"/>
       <w:r>
         <w:rPr>
           <w:sz w:val="28"/>
@@ -7902,6 +8582,7 @@
           <w:szCs w:val="28"/>
         </w:rPr>
       </w:pPr>
+      <w:proofErr w:type="gramStart"/>
       <w:r>
         <w:rPr>
           <w:sz w:val="28"/>
@@ -7909,6 +8590,7 @@
         </w:rPr>
         <w:t>Сведения о том, какой специалист свободен в назначенной время, должны рассчитываться автоматически.</w:t>
       </w:r>
+      <w:proofErr w:type="gramEnd"/>
     </w:p>
     <w:p>
       <w:pPr>
@@ -8189,7 +8871,7 @@
       </w:r>
     </w:p>
     <w:sectPr>
-      <w:footerReference w:type="default" r:id="rId13"/>
+      <w:footerReference w:type="default" r:id="rId14"/>
       <w:type w:val="continuous"/>
       <w:pgSz w:w="11906" w:h="16838"/>
       <w:pgMar w:top="1134" w:right="851" w:bottom="1134" w:left="1134" w:header="709" w:footer="709" w:gutter="0"/>
@@ -8201,7 +8883,7 @@
 </file>
 
 <file path=word/endnotes.xml><?xml version="1.0" encoding="utf-8"?>
-<w:endnotes xmlns:wpc="http://schemas.microsoft.com/office/word/2010/wordprocessingCanvas" xmlns:mc="http://schemas.openxmlformats.org/markup-compatibility/2006" xmlns:o="urn:schemas-microsoft-com:office:office" xmlns:r="http://schemas.openxmlformats.org/officeDocument/2006/relationships" xmlns:m="http://schemas.openxmlformats.org/officeDocument/2006/math" xmlns:v="urn:schemas-microsoft-com:vml" xmlns:wp14="http://schemas.microsoft.com/office/word/2010/wordprocessingDrawing" xmlns:wp="http://schemas.openxmlformats.org/drawingml/2006/wordprocessingDrawing" xmlns:w10="urn:schemas-microsoft-com:office:word" xmlns:w="http://schemas.openxmlformats.org/wordprocessingml/2006/main" xmlns:w14="http://schemas.microsoft.com/office/word/2010/wordml" xmlns:w15="http://schemas.microsoft.com/office/word/2012/wordml" xmlns:wpg="http://schemas.microsoft.com/office/word/2010/wordprocessingGroup" xmlns:wpi="http://schemas.microsoft.com/office/word/2010/wordprocessingInk" xmlns:wne="http://schemas.microsoft.com/office/word/2006/wordml" xmlns:wps="http://schemas.microsoft.com/office/word/2010/wordprocessingShape" mc:Ignorable="w14 w15 wp14">
+<w:endnotes xmlns:wpc="http://schemas.microsoft.com/office/word/2010/wordprocessingCanvas" xmlns:mc="http://schemas.openxmlformats.org/markup-compatibility/2006" xmlns:o="urn:schemas-microsoft-com:office:office" xmlns:r="http://schemas.openxmlformats.org/officeDocument/2006/relationships" xmlns:m="http://schemas.openxmlformats.org/officeDocument/2006/math" xmlns:v="urn:schemas-microsoft-com:vml" xmlns:wp14="http://schemas.microsoft.com/office/word/2010/wordprocessingDrawing" xmlns:wp="http://schemas.openxmlformats.org/drawingml/2006/wordprocessingDrawing" xmlns:w10="urn:schemas-microsoft-com:office:word" xmlns:w="http://schemas.openxmlformats.org/wordprocessingml/2006/main" xmlns:w14="http://schemas.microsoft.com/office/word/2010/wordml" xmlns:wpg="http://schemas.microsoft.com/office/word/2010/wordprocessingGroup" xmlns:wpi="http://schemas.microsoft.com/office/word/2010/wordprocessingInk" xmlns:wne="http://schemas.microsoft.com/office/word/2006/wordml" xmlns:wps="http://schemas.microsoft.com/office/word/2010/wordprocessingShape" mc:Ignorable="w14 wp14">
   <w:endnote w:type="separator" w:id="-1">
     <w:p>
       <w:r>
@@ -8220,7 +8902,7 @@
 </file>
 
 <file path=word/footer1.xml><?xml version="1.0" encoding="utf-8"?>
-<w:ftr xmlns:wpc="http://schemas.microsoft.com/office/word/2010/wordprocessingCanvas" xmlns:mc="http://schemas.openxmlformats.org/markup-compatibility/2006" xmlns:o="urn:schemas-microsoft-com:office:office" xmlns:r="http://schemas.openxmlformats.org/officeDocument/2006/relationships" xmlns:m="http://schemas.openxmlformats.org/officeDocument/2006/math" xmlns:v="urn:schemas-microsoft-com:vml" xmlns:wp14="http://schemas.microsoft.com/office/word/2010/wordprocessingDrawing" xmlns:wp="http://schemas.openxmlformats.org/drawingml/2006/wordprocessingDrawing" xmlns:w10="urn:schemas-microsoft-com:office:word" xmlns:w="http://schemas.openxmlformats.org/wordprocessingml/2006/main" xmlns:w14="http://schemas.microsoft.com/office/word/2010/wordml" xmlns:w15="http://schemas.microsoft.com/office/word/2012/wordml" xmlns:wpg="http://schemas.microsoft.com/office/word/2010/wordprocessingGroup" xmlns:wpi="http://schemas.microsoft.com/office/word/2010/wordprocessingInk" xmlns:wne="http://schemas.microsoft.com/office/word/2006/wordml" xmlns:wps="http://schemas.microsoft.com/office/word/2010/wordprocessingShape" mc:Ignorable="w14 w15 wp14">
+<w:ftr xmlns:wpc="http://schemas.microsoft.com/office/word/2010/wordprocessingCanvas" xmlns:mc="http://schemas.openxmlformats.org/markup-compatibility/2006" xmlns:o="urn:schemas-microsoft-com:office:office" xmlns:r="http://schemas.openxmlformats.org/officeDocument/2006/relationships" xmlns:m="http://schemas.openxmlformats.org/officeDocument/2006/math" xmlns:v="urn:schemas-microsoft-com:vml" xmlns:wp14="http://schemas.microsoft.com/office/word/2010/wordprocessingDrawing" xmlns:wp="http://schemas.openxmlformats.org/drawingml/2006/wordprocessingDrawing" xmlns:w10="urn:schemas-microsoft-com:office:word" xmlns:w="http://schemas.openxmlformats.org/wordprocessingml/2006/main" xmlns:w14="http://schemas.microsoft.com/office/word/2010/wordml" xmlns:wpg="http://schemas.microsoft.com/office/word/2010/wordprocessingGroup" xmlns:wpi="http://schemas.microsoft.com/office/word/2010/wordprocessingInk" xmlns:wne="http://schemas.microsoft.com/office/word/2006/wordml" xmlns:wps="http://schemas.microsoft.com/office/word/2010/wordprocessingShape" mc:Ignorable="w14 wp14">
   <w:p>
     <w:pPr>
       <w:pStyle w:val="aa"/>
@@ -8236,7 +8918,7 @@
 </file>
 
 <file path=word/footer2.xml><?xml version="1.0" encoding="utf-8"?>
-<w:ftr xmlns:wpc="http://schemas.microsoft.com/office/word/2010/wordprocessingCanvas" xmlns:mc="http://schemas.openxmlformats.org/markup-compatibility/2006" xmlns:o="urn:schemas-microsoft-com:office:office" xmlns:r="http://schemas.openxmlformats.org/officeDocument/2006/relationships" xmlns:m="http://schemas.openxmlformats.org/officeDocument/2006/math" xmlns:v="urn:schemas-microsoft-com:vml" xmlns:wp14="http://schemas.microsoft.com/office/word/2010/wordprocessingDrawing" xmlns:wp="http://schemas.openxmlformats.org/drawingml/2006/wordprocessingDrawing" xmlns:w10="urn:schemas-microsoft-com:office:word" xmlns:w="http://schemas.openxmlformats.org/wordprocessingml/2006/main" xmlns:w14="http://schemas.microsoft.com/office/word/2010/wordml" xmlns:w15="http://schemas.microsoft.com/office/word/2012/wordml" xmlns:wpg="http://schemas.microsoft.com/office/word/2010/wordprocessingGroup" xmlns:wpi="http://schemas.microsoft.com/office/word/2010/wordprocessingInk" xmlns:wne="http://schemas.microsoft.com/office/word/2006/wordml" xmlns:wps="http://schemas.microsoft.com/office/word/2010/wordprocessingShape" mc:Ignorable="w14 w15 wp14">
+<w:ftr xmlns:wpc="http://schemas.microsoft.com/office/word/2010/wordprocessingCanvas" xmlns:mc="http://schemas.openxmlformats.org/markup-compatibility/2006" xmlns:o="urn:schemas-microsoft-com:office:office" xmlns:r="http://schemas.openxmlformats.org/officeDocument/2006/relationships" xmlns:m="http://schemas.openxmlformats.org/officeDocument/2006/math" xmlns:v="urn:schemas-microsoft-com:vml" xmlns:wp14="http://schemas.microsoft.com/office/word/2010/wordprocessingDrawing" xmlns:wp="http://schemas.openxmlformats.org/drawingml/2006/wordprocessingDrawing" xmlns:w10="urn:schemas-microsoft-com:office:word" xmlns:w="http://schemas.openxmlformats.org/wordprocessingml/2006/main" xmlns:w14="http://schemas.microsoft.com/office/word/2010/wordml" xmlns:wpg="http://schemas.microsoft.com/office/word/2010/wordprocessingGroup" xmlns:wpi="http://schemas.microsoft.com/office/word/2010/wordprocessingInk" xmlns:wne="http://schemas.microsoft.com/office/word/2006/wordml" xmlns:wps="http://schemas.microsoft.com/office/word/2010/wordprocessingShape" mc:Ignorable="w14 wp14">
   <w:sdt>
     <w:sdtPr>
       <w:id w:val="68858411"/>
@@ -8265,7 +8947,7 @@
           <w:rPr>
             <w:noProof/>
           </w:rPr>
-          <w:t>18</w:t>
+          <w:t>13</w:t>
         </w:r>
         <w:r>
           <w:fldChar w:fldCharType="end"/>
@@ -8282,7 +8964,7 @@
 </file>
 
 <file path=word/footnotes.xml><?xml version="1.0" encoding="utf-8"?>
-<w:footnotes xmlns:wpc="http://schemas.microsoft.com/office/word/2010/wordprocessingCanvas" xmlns:mc="http://schemas.openxmlformats.org/markup-compatibility/2006" xmlns:o="urn:schemas-microsoft-com:office:office" xmlns:r="http://schemas.openxmlformats.org/officeDocument/2006/relationships" xmlns:m="http://schemas.openxmlformats.org/officeDocument/2006/math" xmlns:v="urn:schemas-microsoft-com:vml" xmlns:wp14="http://schemas.microsoft.com/office/word/2010/wordprocessingDrawing" xmlns:wp="http://schemas.openxmlformats.org/drawingml/2006/wordprocessingDrawing" xmlns:w10="urn:schemas-microsoft-com:office:word" xmlns:w="http://schemas.openxmlformats.org/wordprocessingml/2006/main" xmlns:w14="http://schemas.microsoft.com/office/word/2010/wordml" xmlns:w15="http://schemas.microsoft.com/office/word/2012/wordml" xmlns:wpg="http://schemas.microsoft.com/office/word/2010/wordprocessingGroup" xmlns:wpi="http://schemas.microsoft.com/office/word/2010/wordprocessingInk" xmlns:wne="http://schemas.microsoft.com/office/word/2006/wordml" xmlns:wps="http://schemas.microsoft.com/office/word/2010/wordprocessingShape" mc:Ignorable="w14 w15 wp14">
+<w:footnotes xmlns:wpc="http://schemas.microsoft.com/office/word/2010/wordprocessingCanvas" xmlns:mc="http://schemas.openxmlformats.org/markup-compatibility/2006" xmlns:o="urn:schemas-microsoft-com:office:office" xmlns:r="http://schemas.openxmlformats.org/officeDocument/2006/relationships" xmlns:m="http://schemas.openxmlformats.org/officeDocument/2006/math" xmlns:v="urn:schemas-microsoft-com:vml" xmlns:wp14="http://schemas.microsoft.com/office/word/2010/wordprocessingDrawing" xmlns:wp="http://schemas.openxmlformats.org/drawingml/2006/wordprocessingDrawing" xmlns:w10="urn:schemas-microsoft-com:office:word" xmlns:w="http://schemas.openxmlformats.org/wordprocessingml/2006/main" xmlns:w14="http://schemas.microsoft.com/office/word/2010/wordml" xmlns:wpg="http://schemas.microsoft.com/office/word/2010/wordprocessingGroup" xmlns:wpi="http://schemas.microsoft.com/office/word/2010/wordprocessingInk" xmlns:wne="http://schemas.microsoft.com/office/word/2006/wordml" xmlns:wps="http://schemas.microsoft.com/office/word/2010/wordprocessingShape" mc:Ignorable="w14 wp14">
   <w:footnote w:type="separator" w:id="-1">
     <w:p>
       <w:r>
@@ -8301,7 +8983,7 @@
 </file>
 
 <file path=word/numbering.xml><?xml version="1.0" encoding="utf-8"?>
-<w:numbering xmlns:wpc="http://schemas.microsoft.com/office/word/2010/wordprocessingCanvas" xmlns:mc="http://schemas.openxmlformats.org/markup-compatibility/2006" xmlns:o="urn:schemas-microsoft-com:office:office" xmlns:r="http://schemas.openxmlformats.org/officeDocument/2006/relationships" xmlns:m="http://schemas.openxmlformats.org/officeDocument/2006/math" xmlns:v="urn:schemas-microsoft-com:vml" xmlns:wp14="http://schemas.microsoft.com/office/word/2010/wordprocessingDrawing" xmlns:wp="http://schemas.openxmlformats.org/drawingml/2006/wordprocessingDrawing" xmlns:w10="urn:schemas-microsoft-com:office:word" xmlns:w="http://schemas.openxmlformats.org/wordprocessingml/2006/main" xmlns:w14="http://schemas.microsoft.com/office/word/2010/wordml" xmlns:w15="http://schemas.microsoft.com/office/word/2012/wordml" xmlns:wpg="http://schemas.microsoft.com/office/word/2010/wordprocessingGroup" xmlns:wpi="http://schemas.microsoft.com/office/word/2010/wordprocessingInk" xmlns:wne="http://schemas.microsoft.com/office/word/2006/wordml" xmlns:wps="http://schemas.microsoft.com/office/word/2010/wordprocessingShape" mc:Ignorable="w14 w15 wp14">
+<w:numbering xmlns:wpc="http://schemas.microsoft.com/office/word/2010/wordprocessingCanvas" xmlns:mc="http://schemas.openxmlformats.org/markup-compatibility/2006" xmlns:o="urn:schemas-microsoft-com:office:office" xmlns:r="http://schemas.openxmlformats.org/officeDocument/2006/relationships" xmlns:m="http://schemas.openxmlformats.org/officeDocument/2006/math" xmlns:v="urn:schemas-microsoft-com:vml" xmlns:wp14="http://schemas.microsoft.com/office/word/2010/wordprocessingDrawing" xmlns:wp="http://schemas.openxmlformats.org/drawingml/2006/wordprocessingDrawing" xmlns:w10="urn:schemas-microsoft-com:office:word" xmlns:w="http://schemas.openxmlformats.org/wordprocessingml/2006/main" xmlns:w14="http://schemas.microsoft.com/office/word/2010/wordml" xmlns:wpg="http://schemas.microsoft.com/office/word/2010/wordprocessingGroup" xmlns:wpi="http://schemas.microsoft.com/office/word/2010/wordprocessingInk" xmlns:wne="http://schemas.microsoft.com/office/word/2006/wordml" xmlns:wps="http://schemas.microsoft.com/office/word/2010/wordprocessingShape" mc:Ignorable="w14 wp14">
   <w:abstractNum w:abstractNumId="0">
     <w:nsid w:val="1B3C1231"/>
     <w:multiLevelType w:val="hybridMultilevel"/>
@@ -9482,7 +10164,7 @@
 </file>
 
 <file path=word/styles.xml><?xml version="1.0" encoding="utf-8"?>
-<w:styles xmlns:mc="http://schemas.openxmlformats.org/markup-compatibility/2006" xmlns:r="http://schemas.openxmlformats.org/officeDocument/2006/relationships" xmlns:w="http://schemas.openxmlformats.org/wordprocessingml/2006/main" xmlns:w14="http://schemas.microsoft.com/office/word/2010/wordml" xmlns:w15="http://schemas.microsoft.com/office/word/2012/wordml" mc:Ignorable="w14 w15">
+<w:styles xmlns:mc="http://schemas.openxmlformats.org/markup-compatibility/2006" xmlns:r="http://schemas.openxmlformats.org/officeDocument/2006/relationships" xmlns:w="http://schemas.openxmlformats.org/wordprocessingml/2006/main" xmlns:w14="http://schemas.microsoft.com/office/word/2010/wordml" mc:Ignorable="w14">
   <w:docDefaults>
     <w:rPrDefault>
       <w:rPr>
@@ -9498,378 +10180,145 @@
       </w:pPr>
     </w:pPrDefault>
   </w:docDefaults>
-  <w:latentStyles w:defLockedState="0" w:defUIPriority="99" w:defSemiHidden="0" w:defUnhideWhenUsed="0" w:defQFormat="0" w:count="371">
-    <w:lsdException w:name="Normal" w:uiPriority="0" w:qFormat="1"/>
-    <w:lsdException w:name="heading 1" w:uiPriority="0" w:qFormat="1"/>
-    <w:lsdException w:name="heading 2" w:semiHidden="1" w:uiPriority="9" w:unhideWhenUsed="1" w:qFormat="1"/>
-    <w:lsdException w:name="heading 3" w:semiHidden="1" w:uiPriority="9" w:unhideWhenUsed="1" w:qFormat="1"/>
-    <w:lsdException w:name="heading 4" w:semiHidden="1" w:uiPriority="9" w:unhideWhenUsed="1" w:qFormat="1"/>
-    <w:lsdException w:name="heading 5" w:semiHidden="1" w:uiPriority="9" w:unhideWhenUsed="1" w:qFormat="1"/>
-    <w:lsdException w:name="heading 6" w:semiHidden="1" w:uiPriority="9" w:unhideWhenUsed="1" w:qFormat="1"/>
-    <w:lsdException w:name="heading 7" w:semiHidden="1" w:uiPriority="9" w:unhideWhenUsed="1" w:qFormat="1"/>
-    <w:lsdException w:name="heading 8" w:semiHidden="1" w:uiPriority="9" w:unhideWhenUsed="1" w:qFormat="1"/>
-    <w:lsdException w:name="heading 9" w:semiHidden="1" w:uiPriority="9" w:unhideWhenUsed="1" w:qFormat="1"/>
-    <w:lsdException w:name="index 1" w:semiHidden="1" w:unhideWhenUsed="1"/>
-    <w:lsdException w:name="index 2" w:semiHidden="1" w:unhideWhenUsed="1"/>
-    <w:lsdException w:name="index 3" w:semiHidden="1" w:unhideWhenUsed="1"/>
-    <w:lsdException w:name="index 4" w:semiHidden="1" w:unhideWhenUsed="1"/>
-    <w:lsdException w:name="index 5" w:semiHidden="1" w:unhideWhenUsed="1"/>
-    <w:lsdException w:name="index 6" w:semiHidden="1" w:unhideWhenUsed="1"/>
-    <w:lsdException w:name="index 7" w:semiHidden="1" w:unhideWhenUsed="1"/>
-    <w:lsdException w:name="index 8" w:semiHidden="1" w:unhideWhenUsed="1"/>
-    <w:lsdException w:name="index 9" w:semiHidden="1" w:unhideWhenUsed="1"/>
-    <w:lsdException w:name="toc 1" w:semiHidden="1" w:uiPriority="39" w:unhideWhenUsed="1"/>
-    <w:lsdException w:name="toc 2" w:semiHidden="1" w:uiPriority="39" w:unhideWhenUsed="1"/>
-    <w:lsdException w:name="toc 3" w:semiHidden="1" w:uiPriority="39" w:unhideWhenUsed="1"/>
-    <w:lsdException w:name="toc 4" w:semiHidden="1" w:uiPriority="39" w:unhideWhenUsed="1"/>
-    <w:lsdException w:name="toc 5" w:semiHidden="1" w:uiPriority="39" w:unhideWhenUsed="1"/>
-    <w:lsdException w:name="toc 6" w:semiHidden="1" w:uiPriority="39" w:unhideWhenUsed="1"/>
-    <w:lsdException w:name="toc 7" w:semiHidden="1" w:uiPriority="39" w:unhideWhenUsed="1"/>
-    <w:lsdException w:name="toc 8" w:semiHidden="1" w:uiPriority="39" w:unhideWhenUsed="1"/>
-    <w:lsdException w:name="toc 9" w:semiHidden="1" w:uiPriority="39" w:unhideWhenUsed="1"/>
-    <w:lsdException w:name="Normal Indent" w:semiHidden="1" w:unhideWhenUsed="1"/>
-    <w:lsdException w:name="footnote text" w:semiHidden="1" w:unhideWhenUsed="1"/>
-    <w:lsdException w:name="annotation text" w:semiHidden="1" w:unhideWhenUsed="1"/>
-    <w:lsdException w:name="header" w:semiHidden="1" w:unhideWhenUsed="1"/>
-    <w:lsdException w:name="footer" w:semiHidden="1" w:unhideWhenUsed="1"/>
-    <w:lsdException w:name="index heading" w:semiHidden="1" w:unhideWhenUsed="1"/>
-    <w:lsdException w:name="caption" w:semiHidden="1" w:uiPriority="35" w:unhideWhenUsed="1" w:qFormat="1"/>
-    <w:lsdException w:name="table of figures" w:semiHidden="1" w:unhideWhenUsed="1"/>
-    <w:lsdException w:name="envelope address" w:semiHidden="1" w:unhideWhenUsed="1"/>
-    <w:lsdException w:name="envelope return" w:semiHidden="1" w:unhideWhenUsed="1"/>
-    <w:lsdException w:name="footnote reference" w:semiHidden="1" w:unhideWhenUsed="1"/>
-    <w:lsdException w:name="annotation reference" w:semiHidden="1" w:unhideWhenUsed="1"/>
-    <w:lsdException w:name="line number" w:semiHidden="1" w:unhideWhenUsed="1"/>
-    <w:lsdException w:name="page number" w:semiHidden="1" w:unhideWhenUsed="1"/>
-    <w:lsdException w:name="endnote reference" w:semiHidden="1" w:unhideWhenUsed="1"/>
-    <w:lsdException w:name="endnote text" w:semiHidden="1" w:unhideWhenUsed="1"/>
-    <w:lsdException w:name="table of authorities" w:semiHidden="1" w:unhideWhenUsed="1"/>
-    <w:lsdException w:name="macro" w:semiHidden="1" w:unhideWhenUsed="1"/>
-    <w:lsdException w:name="toa heading" w:semiHidden="1" w:unhideWhenUsed="1"/>
-    <w:lsdException w:name="List" w:semiHidden="1" w:unhideWhenUsed="1"/>
-    <w:lsdException w:name="List Bullet" w:semiHidden="1" w:unhideWhenUsed="1"/>
-    <w:lsdException w:name="List Number" w:semiHidden="1" w:unhideWhenUsed="1"/>
-    <w:lsdException w:name="List 2" w:semiHidden="1" w:unhideWhenUsed="1"/>
-    <w:lsdException w:name="List 3" w:semiHidden="1" w:unhideWhenUsed="1"/>
-    <w:lsdException w:name="List 4" w:semiHidden="1" w:unhideWhenUsed="1"/>
-    <w:lsdException w:name="List 5" w:semiHidden="1" w:unhideWhenUsed="1"/>
-    <w:lsdException w:name="List Bullet 2" w:semiHidden="1" w:unhideWhenUsed="1"/>
-    <w:lsdException w:name="List Bullet 3" w:semiHidden="1" w:unhideWhenUsed="1"/>
-    <w:lsdException w:name="List Bullet 4" w:semiHidden="1" w:unhideWhenUsed="1"/>
-    <w:lsdException w:name="List Bullet 5" w:semiHidden="1" w:unhideWhenUsed="1"/>
-    <w:lsdException w:name="List Number 2" w:semiHidden="1" w:unhideWhenUsed="1"/>
-    <w:lsdException w:name="List Number 3" w:semiHidden="1" w:unhideWhenUsed="1"/>
-    <w:lsdException w:name="List Number 4" w:semiHidden="1" w:unhideWhenUsed="1"/>
-    <w:lsdException w:name="List Number 5" w:semiHidden="1" w:unhideWhenUsed="1"/>
-    <w:lsdException w:name="Title" w:uiPriority="0" w:qFormat="1"/>
-    <w:lsdException w:name="Closing" w:semiHidden="1" w:unhideWhenUsed="1"/>
-    <w:lsdException w:name="Signature" w:semiHidden="1" w:unhideWhenUsed="1"/>
-    <w:lsdException w:name="Default Paragraph Font" w:semiHidden="1" w:uiPriority="1" w:unhideWhenUsed="1"/>
-    <w:lsdException w:name="Body Text" w:semiHidden="1" w:unhideWhenUsed="1"/>
-    <w:lsdException w:name="Body Text Indent" w:semiHidden="1" w:unhideWhenUsed="1"/>
-    <w:lsdException w:name="List Continue" w:semiHidden="1" w:unhideWhenUsed="1"/>
-    <w:lsdException w:name="List Continue 2" w:semiHidden="1" w:unhideWhenUsed="1"/>
-    <w:lsdException w:name="List Continue 3" w:semiHidden="1" w:unhideWhenUsed="1"/>
-    <w:lsdException w:name="List Continue 4" w:semiHidden="1" w:unhideWhenUsed="1"/>
-    <w:lsdException w:name="List Continue 5" w:semiHidden="1" w:unhideWhenUsed="1"/>
-    <w:lsdException w:name="Message Header" w:semiHidden="1" w:unhideWhenUsed="1"/>
-    <w:lsdException w:name="Subtitle" w:uiPriority="11" w:qFormat="1"/>
-    <w:lsdException w:name="Salutation" w:semiHidden="1" w:unhideWhenUsed="1"/>
-    <w:lsdException w:name="Date" w:semiHidden="1" w:unhideWhenUsed="1"/>
-    <w:lsdException w:name="Body Text First Indent" w:semiHidden="1" w:unhideWhenUsed="1"/>
-    <w:lsdException w:name="Body Text First Indent 2" w:semiHidden="1" w:unhideWhenUsed="1"/>
-    <w:lsdException w:name="Note Heading" w:semiHidden="1" w:unhideWhenUsed="1"/>
-    <w:lsdException w:name="Body Text 2" w:semiHidden="1" w:unhideWhenUsed="1"/>
-    <w:lsdException w:name="Body Text 3" w:semiHidden="1" w:unhideWhenUsed="1"/>
-    <w:lsdException w:name="Body Text Indent 2" w:semiHidden="1" w:unhideWhenUsed="1"/>
-    <w:lsdException w:name="Body Text Indent 3" w:semiHidden="1" w:unhideWhenUsed="1"/>
-    <w:lsdException w:name="Block Text" w:semiHidden="1" w:unhideWhenUsed="1"/>
-    <w:lsdException w:name="Hyperlink" w:semiHidden="1" w:unhideWhenUsed="1"/>
-    <w:lsdException w:name="FollowedHyperlink" w:semiHidden="1" w:unhideWhenUsed="1"/>
-    <w:lsdException w:name="Strong" w:uiPriority="22" w:qFormat="1"/>
-    <w:lsdException w:name="Emphasis" w:uiPriority="20" w:qFormat="1"/>
-    <w:lsdException w:name="Document Map" w:semiHidden="1" w:unhideWhenUsed="1"/>
-    <w:lsdException w:name="Plain Text" w:semiHidden="1" w:uiPriority="0" w:unhideWhenUsed="1"/>
-    <w:lsdException w:name="E-mail Signature" w:semiHidden="1" w:unhideWhenUsed="1"/>
-    <w:lsdException w:name="HTML Top of Form" w:semiHidden="1" w:unhideWhenUsed="1"/>
-    <w:lsdException w:name="HTML Bottom of Form" w:semiHidden="1" w:unhideWhenUsed="1"/>
-    <w:lsdException w:name="Normal (Web)" w:semiHidden="1" w:unhideWhenUsed="1"/>
-    <w:lsdException w:name="HTML Acronym" w:semiHidden="1" w:unhideWhenUsed="1"/>
-    <w:lsdException w:name="HTML Address" w:semiHidden="1" w:unhideWhenUsed="1"/>
-    <w:lsdException w:name="HTML Cite" w:semiHidden="1" w:unhideWhenUsed="1"/>
-    <w:lsdException w:name="HTML Code" w:semiHidden="1" w:unhideWhenUsed="1"/>
-    <w:lsdException w:name="HTML Definition" w:semiHidden="1" w:unhideWhenUsed="1"/>
-    <w:lsdException w:name="HTML Keyboard" w:semiHidden="1" w:unhideWhenUsed="1"/>
-    <w:lsdException w:name="HTML Preformatted" w:semiHidden="1" w:unhideWhenUsed="1"/>
-    <w:lsdException w:name="HTML Sample" w:semiHidden="1" w:unhideWhenUsed="1"/>
-    <w:lsdException w:name="HTML Typewriter" w:semiHidden="1" w:unhideWhenUsed="1"/>
-    <w:lsdException w:name="HTML Variable" w:semiHidden="1" w:unhideWhenUsed="1"/>
-    <w:lsdException w:name="Normal Table" w:semiHidden="1" w:unhideWhenUsed="1"/>
-    <w:lsdException w:name="annotation subject" w:semiHidden="1" w:unhideWhenUsed="1"/>
-    <w:lsdException w:name="No List" w:semiHidden="1" w:unhideWhenUsed="1"/>
-    <w:lsdException w:name="Outline List 1" w:semiHidden="1" w:unhideWhenUsed="1"/>
-    <w:lsdException w:name="Outline List 2" w:semiHidden="1" w:unhideWhenUsed="1"/>
-    <w:lsdException w:name="Outline List 3" w:semiHidden="1" w:unhideWhenUsed="1"/>
-    <w:lsdException w:name="Table Simple 1" w:semiHidden="1" w:unhideWhenUsed="1"/>
-    <w:lsdException w:name="Table Simple 2" w:semiHidden="1" w:unhideWhenUsed="1"/>
-    <w:lsdException w:name="Table Simple 3" w:semiHidden="1" w:unhideWhenUsed="1"/>
-    <w:lsdException w:name="Table Classic 1" w:semiHidden="1" w:unhideWhenUsed="1"/>
-    <w:lsdException w:name="Table Classic 2" w:semiHidden="1" w:unhideWhenUsed="1"/>
-    <w:lsdException w:name="Table Classic 3" w:semiHidden="1" w:unhideWhenUsed="1"/>
-    <w:lsdException w:name="Table Classic 4" w:semiHidden="1" w:unhideWhenUsed="1"/>
-    <w:lsdException w:name="Table Colorful 1" w:semiHidden="1" w:unhideWhenUsed="1"/>
-    <w:lsdException w:name="Table Colorful 2" w:semiHidden="1" w:unhideWhenUsed="1"/>
-    <w:lsdException w:name="Table Colorful 3" w:semiHidden="1" w:unhideWhenUsed="1"/>
-    <w:lsdException w:name="Table Columns 1" w:semiHidden="1" w:unhideWhenUsed="1"/>
-    <w:lsdException w:name="Table Columns 2" w:semiHidden="1" w:unhideWhenUsed="1"/>
-    <w:lsdException w:name="Table Columns 3" w:semiHidden="1" w:unhideWhenUsed="1"/>
-    <w:lsdException w:name="Table Columns 4" w:semiHidden="1" w:unhideWhenUsed="1"/>
-    <w:lsdException w:name="Table Columns 5" w:semiHidden="1" w:unhideWhenUsed="1"/>
-    <w:lsdException w:name="Table Grid 1" w:semiHidden="1" w:unhideWhenUsed="1"/>
-    <w:lsdException w:name="Table Grid 2" w:semiHidden="1" w:unhideWhenUsed="1"/>
-    <w:lsdException w:name="Table Grid 3" w:semiHidden="1" w:unhideWhenUsed="1"/>
-    <w:lsdException w:name="Table Grid 4" w:semiHidden="1" w:unhideWhenUsed="1"/>
-    <w:lsdException w:name="Table Grid 5" w:semiHidden="1" w:unhideWhenUsed="1"/>
-    <w:lsdException w:name="Table Grid 6" w:semiHidden="1" w:unhideWhenUsed="1"/>
-    <w:lsdException w:name="Table Grid 7" w:semiHidden="1" w:unhideWhenUsed="1"/>
-    <w:lsdException w:name="Table Grid 8" w:semiHidden="1" w:unhideWhenUsed="1"/>
-    <w:lsdException w:name="Table List 1" w:semiHidden="1" w:unhideWhenUsed="1"/>
-    <w:lsdException w:name="Table List 2" w:semiHidden="1" w:unhideWhenUsed="1"/>
-    <w:lsdException w:name="Table List 3" w:semiHidden="1" w:unhideWhenUsed="1"/>
-    <w:lsdException w:name="Table List 4" w:semiHidden="1" w:unhideWhenUsed="1"/>
-    <w:lsdException w:name="Table List 5" w:semiHidden="1" w:unhideWhenUsed="1"/>
-    <w:lsdException w:name="Table List 6" w:semiHidden="1" w:unhideWhenUsed="1"/>
-    <w:lsdException w:name="Table List 7" w:semiHidden="1" w:unhideWhenUsed="1"/>
-    <w:lsdException w:name="Table List 8" w:semiHidden="1" w:unhideWhenUsed="1"/>
-    <w:lsdException w:name="Table 3D effects 1" w:semiHidden="1" w:unhideWhenUsed="1"/>
-    <w:lsdException w:name="Table 3D effects 2" w:semiHidden="1" w:unhideWhenUsed="1"/>
-    <w:lsdException w:name="Table 3D effects 3" w:semiHidden="1" w:unhideWhenUsed="1"/>
-    <w:lsdException w:name="Table Contemporary" w:semiHidden="1" w:unhideWhenUsed="1"/>
-    <w:lsdException w:name="Table Elegant" w:semiHidden="1" w:unhideWhenUsed="1"/>
-    <w:lsdException w:name="Table Professional" w:semiHidden="1" w:unhideWhenUsed="1"/>
-    <w:lsdException w:name="Table Subtle 1" w:semiHidden="1" w:unhideWhenUsed="1"/>
-    <w:lsdException w:name="Table Subtle 2" w:semiHidden="1" w:unhideWhenUsed="1"/>
-    <w:lsdException w:name="Table Web 1" w:semiHidden="1" w:unhideWhenUsed="1"/>
-    <w:lsdException w:name="Table Web 2" w:semiHidden="1" w:unhideWhenUsed="1"/>
-    <w:lsdException w:name="Table Web 3" w:semiHidden="1" w:unhideWhenUsed="1"/>
-    <w:lsdException w:name="Balloon Text" w:semiHidden="1" w:unhideWhenUsed="1"/>
-    <w:lsdException w:name="Table Grid" w:uiPriority="39"/>
-    <w:lsdException w:name="Table Theme" w:semiHidden="1" w:unhideWhenUsed="1"/>
-    <w:lsdException w:name="Placeholder Text" w:semiHidden="1"/>
-    <w:lsdException w:name="No Spacing" w:uiPriority="1" w:qFormat="1"/>
-    <w:lsdException w:name="Light Shading" w:uiPriority="60"/>
-    <w:lsdException w:name="Light List" w:uiPriority="61"/>
-    <w:lsdException w:name="Light Grid" w:uiPriority="62"/>
-    <w:lsdException w:name="Medium Shading 1" w:uiPriority="63"/>
-    <w:lsdException w:name="Medium Shading 2" w:uiPriority="64"/>
-    <w:lsdException w:name="Medium List 1" w:uiPriority="65"/>
-    <w:lsdException w:name="Medium List 2" w:uiPriority="66"/>
-    <w:lsdException w:name="Medium Grid 1" w:uiPriority="67"/>
-    <w:lsdException w:name="Medium Grid 2" w:uiPriority="68"/>
-    <w:lsdException w:name="Medium Grid 3" w:uiPriority="69"/>
-    <w:lsdException w:name="Dark List" w:uiPriority="70"/>
-    <w:lsdException w:name="Colorful Shading" w:uiPriority="71"/>
-    <w:lsdException w:name="Colorful List" w:uiPriority="72"/>
-    <w:lsdException w:name="Colorful Grid" w:uiPriority="73"/>
-    <w:lsdException w:name="Light Shading Accent 1" w:uiPriority="60"/>
-    <w:lsdException w:name="Light List Accent 1" w:uiPriority="61"/>
-    <w:lsdException w:name="Light Grid Accent 1" w:uiPriority="62"/>
-    <w:lsdException w:name="Medium Shading 1 Accent 1" w:uiPriority="63"/>
-    <w:lsdException w:name="Medium Shading 2 Accent 1" w:uiPriority="64"/>
-    <w:lsdException w:name="Medium List 1 Accent 1" w:uiPriority="65"/>
-    <w:lsdException w:name="Revision" w:semiHidden="1"/>
-    <w:lsdException w:name="List Paragraph" w:uiPriority="34" w:qFormat="1"/>
-    <w:lsdException w:name="Quote" w:uiPriority="29" w:qFormat="1"/>
-    <w:lsdException w:name="Intense Quote" w:uiPriority="30" w:qFormat="1"/>
-    <w:lsdException w:name="Medium List 2 Accent 1" w:uiPriority="66"/>
-    <w:lsdException w:name="Medium Grid 1 Accent 1" w:uiPriority="67"/>
-    <w:lsdException w:name="Medium Grid 2 Accent 1" w:uiPriority="68"/>
-    <w:lsdException w:name="Medium Grid 3 Accent 1" w:uiPriority="69"/>
-    <w:lsdException w:name="Dark List Accent 1" w:uiPriority="70"/>
-    <w:lsdException w:name="Colorful Shading Accent 1" w:uiPriority="71"/>
-    <w:lsdException w:name="Colorful List Accent 1" w:uiPriority="72"/>
-    <w:lsdException w:name="Colorful Grid Accent 1" w:uiPriority="73"/>
-    <w:lsdException w:name="Light Shading Accent 2" w:uiPriority="60"/>
-    <w:lsdException w:name="Light List Accent 2" w:uiPriority="61"/>
-    <w:lsdException w:name="Light Grid Accent 2" w:uiPriority="62"/>
-    <w:lsdException w:name="Medium Shading 1 Accent 2" w:uiPriority="63"/>
-    <w:lsdException w:name="Medium Shading 2 Accent 2" w:uiPriority="64"/>
-    <w:lsdException w:name="Medium List 1 Accent 2" w:uiPriority="65"/>
-    <w:lsdException w:name="Medium List 2 Accent 2" w:uiPriority="66"/>
-    <w:lsdException w:name="Medium Grid 1 Accent 2" w:uiPriority="67"/>
-    <w:lsdException w:name="Medium Grid 2 Accent 2" w:uiPriority="68"/>
-    <w:lsdException w:name="Medium Grid 3 Accent 2" w:uiPriority="69"/>
-    <w:lsdException w:name="Dark List Accent 2" w:uiPriority="70"/>
-    <w:lsdException w:name="Colorful Shading Accent 2" w:uiPriority="71"/>
-    <w:lsdException w:name="Colorful List Accent 2" w:uiPriority="72"/>
-    <w:lsdException w:name="Colorful Grid Accent 2" w:uiPriority="73"/>
-    <w:lsdException w:name="Light Shading Accent 3" w:uiPriority="60"/>
-    <w:lsdException w:name="Light List Accent 3" w:uiPriority="61"/>
-    <w:lsdException w:name="Light Grid Accent 3" w:uiPriority="62"/>
-    <w:lsdException w:name="Medium Shading 1 Accent 3" w:uiPriority="63"/>
-    <w:lsdException w:name="Medium Shading 2 Accent 3" w:uiPriority="64"/>
-    <w:lsdException w:name="Medium List 1 Accent 3" w:uiPriority="65"/>
-    <w:lsdException w:name="Medium List 2 Accent 3" w:uiPriority="66"/>
-    <w:lsdException w:name="Medium Grid 1 Accent 3" w:uiPriority="67"/>
-    <w:lsdException w:name="Medium Grid 2 Accent 3" w:uiPriority="68"/>
-    <w:lsdException w:name="Medium Grid 3 Accent 3" w:uiPriority="69"/>
-    <w:lsdException w:name="Dark List Accent 3" w:uiPriority="70"/>
-    <w:lsdException w:name="Colorful Shading Accent 3" w:uiPriority="71"/>
-    <w:lsdException w:name="Colorful List Accent 3" w:uiPriority="72"/>
-    <w:lsdException w:name="Colorful Grid Accent 3" w:uiPriority="73"/>
-    <w:lsdException w:name="Light Shading Accent 4" w:uiPriority="60"/>
-    <w:lsdException w:name="Light List Accent 4" w:uiPriority="61"/>
-    <w:lsdException w:name="Light Grid Accent 4" w:uiPriority="62"/>
-    <w:lsdException w:name="Medium Shading 1 Accent 4" w:uiPriority="63"/>
-    <w:lsdException w:name="Medium Shading 2 Accent 4" w:uiPriority="64"/>
-    <w:lsdException w:name="Medium List 1 Accent 4" w:uiPriority="65"/>
-    <w:lsdException w:name="Medium List 2 Accent 4" w:uiPriority="66"/>
-    <w:lsdException w:name="Medium Grid 1 Accent 4" w:uiPriority="67"/>
-    <w:lsdException w:name="Medium Grid 2 Accent 4" w:uiPriority="68"/>
-    <w:lsdException w:name="Medium Grid 3 Accent 4" w:uiPriority="69"/>
-    <w:lsdException w:name="Dark List Accent 4" w:uiPriority="70"/>
-    <w:lsdException w:name="Colorful Shading Accent 4" w:uiPriority="71"/>
-    <w:lsdException w:name="Colorful List Accent 4" w:uiPriority="72"/>
-    <w:lsdException w:name="Colorful Grid Accent 4" w:uiPriority="73"/>
-    <w:lsdException w:name="Light Shading Accent 5" w:uiPriority="60"/>
-    <w:lsdException w:name="Light List Accent 5" w:uiPriority="61"/>
-    <w:lsdException w:name="Light Grid Accent 5" w:uiPriority="62"/>
-    <w:lsdException w:name="Medium Shading 1 Accent 5" w:uiPriority="63"/>
-    <w:lsdException w:name="Medium Shading 2 Accent 5" w:uiPriority="64"/>
-    <w:lsdException w:name="Medium List 1 Accent 5" w:uiPriority="65"/>
-    <w:lsdException w:name="Medium List 2 Accent 5" w:uiPriority="66"/>
-    <w:lsdException w:name="Medium Grid 1 Accent 5" w:uiPriority="67"/>
-    <w:lsdException w:name="Medium Grid 2 Accent 5" w:uiPriority="68"/>
-    <w:lsdException w:name="Medium Grid 3 Accent 5" w:uiPriority="69"/>
-    <w:lsdException w:name="Dark List Accent 5" w:uiPriority="70"/>
-    <w:lsdException w:name="Colorful Shading Accent 5" w:uiPriority="71"/>
-    <w:lsdException w:name="Colorful List Accent 5" w:uiPriority="72"/>
-    <w:lsdException w:name="Colorful Grid Accent 5" w:uiPriority="73"/>
-    <w:lsdException w:name="Light Shading Accent 6" w:uiPriority="60"/>
-    <w:lsdException w:name="Light List Accent 6" w:uiPriority="61"/>
-    <w:lsdException w:name="Light Grid Accent 6" w:uiPriority="62"/>
-    <w:lsdException w:name="Medium Shading 1 Accent 6" w:uiPriority="63"/>
-    <w:lsdException w:name="Medium Shading 2 Accent 6" w:uiPriority="64"/>
-    <w:lsdException w:name="Medium List 1 Accent 6" w:uiPriority="65"/>
-    <w:lsdException w:name="Medium List 2 Accent 6" w:uiPriority="66"/>
-    <w:lsdException w:name="Medium Grid 1 Accent 6" w:uiPriority="67"/>
-    <w:lsdException w:name="Medium Grid 2 Accent 6" w:uiPriority="68"/>
-    <w:lsdException w:name="Medium Grid 3 Accent 6" w:uiPriority="69"/>
-    <w:lsdException w:name="Dark List Accent 6" w:uiPriority="70"/>
-    <w:lsdException w:name="Colorful Shading Accent 6" w:uiPriority="71"/>
-    <w:lsdException w:name="Colorful List Accent 6" w:uiPriority="72"/>
-    <w:lsdException w:name="Colorful Grid Accent 6" w:uiPriority="73"/>
-    <w:lsdException w:name="Subtle Emphasis" w:uiPriority="19" w:qFormat="1"/>
-    <w:lsdException w:name="Intense Emphasis" w:uiPriority="21" w:qFormat="1"/>
-    <w:lsdException w:name="Subtle Reference" w:uiPriority="31" w:qFormat="1"/>
-    <w:lsdException w:name="Intense Reference" w:uiPriority="32" w:qFormat="1"/>
-    <w:lsdException w:name="Book Title" w:uiPriority="33" w:qFormat="1"/>
-    <w:lsdException w:name="Bibliography" w:semiHidden="1" w:uiPriority="37" w:unhideWhenUsed="1"/>
-    <w:lsdException w:name="TOC Heading" w:semiHidden="1" w:uiPriority="39" w:unhideWhenUsed="1" w:qFormat="1"/>
-    <w:lsdException w:name="Plain Table 1" w:uiPriority="41"/>
-    <w:lsdException w:name="Plain Table 2" w:uiPriority="42"/>
-    <w:lsdException w:name="Plain Table 3" w:uiPriority="43"/>
-    <w:lsdException w:name="Plain Table 4" w:uiPriority="44"/>
-    <w:lsdException w:name="Plain Table 5" w:uiPriority="45"/>
-    <w:lsdException w:name="Grid Table Light" w:uiPriority="40"/>
-    <w:lsdException w:name="Grid Table 1 Light" w:uiPriority="46"/>
-    <w:lsdException w:name="Grid Table 2" w:uiPriority="47"/>
-    <w:lsdException w:name="Grid Table 3" w:uiPriority="48"/>
-    <w:lsdException w:name="Grid Table 4" w:uiPriority="49"/>
-    <w:lsdException w:name="Grid Table 5 Dark" w:uiPriority="50"/>
-    <w:lsdException w:name="Grid Table 6 Colorful" w:uiPriority="51"/>
-    <w:lsdException w:name="Grid Table 7 Colorful" w:uiPriority="52"/>
-    <w:lsdException w:name="Grid Table 1 Light Accent 1" w:uiPriority="46"/>
-    <w:lsdException w:name="Grid Table 2 Accent 1" w:uiPriority="47"/>
-    <w:lsdException w:name="Grid Table 3 Accent 1" w:uiPriority="48"/>
-    <w:lsdException w:name="Grid Table 4 Accent 1" w:uiPriority="49"/>
-    <w:lsdException w:name="Grid Table 5 Dark Accent 1" w:uiPriority="50"/>
-    <w:lsdException w:name="Grid Table 6 Colorful Accent 1" w:uiPriority="51"/>
-    <w:lsdException w:name="Grid Table 7 Colorful Accent 1" w:uiPriority="52"/>
-    <w:lsdException w:name="Grid Table 1 Light Accent 2" w:uiPriority="46"/>
-    <w:lsdException w:name="Grid Table 2 Accent 2" w:uiPriority="47"/>
-    <w:lsdException w:name="Grid Table 3 Accent 2" w:uiPriority="48"/>
-    <w:lsdException w:name="Grid Table 4 Accent 2" w:uiPriority="49"/>
-    <w:lsdException w:name="Grid Table 5 Dark Accent 2" w:uiPriority="50"/>
-    <w:lsdException w:name="Grid Table 6 Colorful Accent 2" w:uiPriority="51"/>
-    <w:lsdException w:name="Grid Table 7 Colorful Accent 2" w:uiPriority="52"/>
-    <w:lsdException w:name="Grid Table 1 Light Accent 3" w:uiPriority="46"/>
-    <w:lsdException w:name="Grid Table 2 Accent 3" w:uiPriority="47"/>
-    <w:lsdException w:name="Grid Table 3 Accent 3" w:uiPriority="48"/>
-    <w:lsdException w:name="Grid Table 4 Accent 3" w:uiPriority="49"/>
-    <w:lsdException w:name="Grid Table 5 Dark Accent 3" w:uiPriority="50"/>
-    <w:lsdException w:name="Grid Table 6 Colorful Accent 3" w:uiPriority="51"/>
-    <w:lsdException w:name="Grid Table 7 Colorful Accent 3" w:uiPriority="52"/>
-    <w:lsdException w:name="Grid Table 1 Light Accent 4" w:uiPriority="46"/>
-    <w:lsdException w:name="Grid Table 2 Accent 4" w:uiPriority="47"/>
-    <w:lsdException w:name="Grid Table 3 Accent 4" w:uiPriority="48"/>
-    <w:lsdException w:name="Grid Table 4 Accent 4" w:uiPriority="49"/>
-    <w:lsdException w:name="Grid Table 5 Dark Accent 4" w:uiPriority="50"/>
-    <w:lsdException w:name="Grid Table 6 Colorful Accent 4" w:uiPriority="51"/>
-    <w:lsdException w:name="Grid Table 7 Colorful Accent 4" w:uiPriority="52"/>
-    <w:lsdException w:name="Grid Table 1 Light Accent 5" w:uiPriority="46"/>
-    <w:lsdException w:name="Grid Table 2 Accent 5" w:uiPriority="47"/>
-    <w:lsdException w:name="Grid Table 3 Accent 5" w:uiPriority="48"/>
-    <w:lsdException w:name="Grid Table 4 Accent 5" w:uiPriority="49"/>
-    <w:lsdException w:name="Grid Table 5 Dark Accent 5" w:uiPriority="50"/>
-    <w:lsdException w:name="Grid Table 6 Colorful Accent 5" w:uiPriority="51"/>
-    <w:lsdException w:name="Grid Table 7 Colorful Accent 5" w:uiPriority="52"/>
-    <w:lsdException w:name="Grid Table 1 Light Accent 6" w:uiPriority="46"/>
-    <w:lsdException w:name="Grid Table 2 Accent 6" w:uiPriority="47"/>
-    <w:lsdException w:name="Grid Table 3 Accent 6" w:uiPriority="48"/>
-    <w:lsdException w:name="Grid Table 4 Accent 6" w:uiPriority="49"/>
-    <w:lsdException w:name="Grid Table 5 Dark Accent 6" w:uiPriority="50"/>
-    <w:lsdException w:name="Grid Table 6 Colorful Accent 6" w:uiPriority="51"/>
-    <w:lsdException w:name="Grid Table 7 Colorful Accent 6" w:uiPriority="52"/>
-    <w:lsdException w:name="List Table 1 Light" w:uiPriority="46"/>
-    <w:lsdException w:name="List Table 2" w:uiPriority="47"/>
-    <w:lsdException w:name="List Table 3" w:uiPriority="48"/>
-    <w:lsdException w:name="List Table 4" w:uiPriority="49"/>
-    <w:lsdException w:name="List Table 5 Dark" w:uiPriority="50"/>
-    <w:lsdException w:name="List Table 6 Colorful" w:uiPriority="51"/>
-    <w:lsdException w:name="List Table 7 Colorful" w:uiPriority="52"/>
-    <w:lsdException w:name="List Table 1 Light Accent 1" w:uiPriority="46"/>
-    <w:lsdException w:name="List Table 2 Accent 1" w:uiPriority="47"/>
-    <w:lsdException w:name="List Table 3 Accent 1" w:uiPriority="48"/>
-    <w:lsdException w:name="List Table 4 Accent 1" w:uiPriority="49"/>
-    <w:lsdException w:name="List Table 5 Dark Accent 1" w:uiPriority="50"/>
-    <w:lsdException w:name="List Table 6 Colorful Accent 1" w:uiPriority="51"/>
-    <w:lsdException w:name="List Table 7 Colorful Accent 1" w:uiPriority="52"/>
-    <w:lsdException w:name="List Table 1 Light Accent 2" w:uiPriority="46"/>
-    <w:lsdException w:name="List Table 2 Accent 2" w:uiPriority="47"/>
-    <w:lsdException w:name="List Table 3 Accent 2" w:uiPriority="48"/>
-    <w:lsdException w:name="List Table 4 Accent 2" w:uiPriority="49"/>
-    <w:lsdException w:name="List Table 5 Dark Accent 2" w:uiPriority="50"/>
-    <w:lsdException w:name="List Table 6 Colorful Accent 2" w:uiPriority="51"/>
-    <w:lsdException w:name="List Table 7 Colorful Accent 2" w:uiPriority="52"/>
-    <w:lsdException w:name="List Table 1 Light Accent 3" w:uiPriority="46"/>
-    <w:lsdException w:name="List Table 2 Accent 3" w:uiPriority="47"/>
-    <w:lsdException w:name="List Table 3 Accent 3" w:uiPriority="48"/>
-    <w:lsdException w:name="List Table 4 Accent 3" w:uiPriority="49"/>
-    <w:lsdException w:name="List Table 5 Dark Accent 3" w:uiPriority="50"/>
-    <w:lsdException w:name="List Table 6 Colorful Accent 3" w:uiPriority="51"/>
-    <w:lsdException w:name="List Table 7 Colorful Accent 3" w:uiPriority="52"/>
-    <w:lsdException w:name="List Table 1 Light Accent 4" w:uiPriority="46"/>
-    <w:lsdException w:name="List Table 2 Accent 4" w:uiPriority="47"/>
-    <w:lsdException w:name="List Table 3 Accent 4" w:uiPriority="48"/>
-    <w:lsdException w:name="List Table 4 Accent 4" w:uiPriority="49"/>
-    <w:lsdException w:name="List Table 5 Dark Accent 4" w:uiPriority="50"/>
-    <w:lsdException w:name="List Table 6 Colorful Accent 4" w:uiPriority="51"/>
-    <w:lsdException w:name="List Table 7 Colorful Accent 4" w:uiPriority="52"/>
-    <w:lsdException w:name="List Table 1 Light Accent 5" w:uiPriority="46"/>
-    <w:lsdException w:name="List Table 2 Accent 5" w:uiPriority="47"/>
-    <w:lsdException w:name="List Table 3 Accent 5" w:uiPriority="48"/>
-    <w:lsdException w:name="List Table 4 Accent 5" w:uiPriority="49"/>
-    <w:lsdException w:name="List Table 5 Dark Accent 5" w:uiPriority="50"/>
-    <w:lsdException w:name="List Table 6 Colorful Accent 5" w:uiPriority="51"/>
-    <w:lsdException w:name="List Table 7 Colorful Accent 5" w:uiPriority="52"/>
-    <w:lsdException w:name="List Table 1 Light Accent 6" w:uiPriority="46"/>
-    <w:lsdException w:name="List Table 2 Accent 6" w:uiPriority="47"/>
-    <w:lsdException w:name="List Table 3 Accent 6" w:uiPriority="48"/>
-    <w:lsdException w:name="List Table 4 Accent 6" w:uiPriority="49"/>
-    <w:lsdException w:name="List Table 5 Dark Accent 6" w:uiPriority="50"/>
-    <w:lsdException w:name="List Table 6 Colorful Accent 6" w:uiPriority="51"/>
-    <w:lsdException w:name="List Table 7 Colorful Accent 6" w:uiPriority="52"/>
+  <w:latentStyles w:defLockedState="0" w:defUIPriority="99" w:defSemiHidden="1" w:defUnhideWhenUsed="1" w:defQFormat="0" w:count="267">
+    <w:lsdException w:name="Normal" w:semiHidden="0" w:uiPriority="0" w:unhideWhenUsed="0" w:qFormat="1"/>
+    <w:lsdException w:name="heading 1" w:semiHidden="0" w:uiPriority="0" w:unhideWhenUsed="0" w:qFormat="1"/>
+    <w:lsdException w:name="heading 2" w:uiPriority="9" w:qFormat="1"/>
+    <w:lsdException w:name="heading 3" w:uiPriority="9" w:qFormat="1"/>
+    <w:lsdException w:name="heading 4" w:uiPriority="9" w:qFormat="1"/>
+    <w:lsdException w:name="heading 5" w:uiPriority="9" w:qFormat="1"/>
+    <w:lsdException w:name="heading 6" w:uiPriority="9" w:qFormat="1"/>
+    <w:lsdException w:name="heading 7" w:uiPriority="9" w:qFormat="1"/>
+    <w:lsdException w:name="heading 8" w:uiPriority="9" w:qFormat="1"/>
+    <w:lsdException w:name="heading 9" w:uiPriority="9" w:qFormat="1"/>
+    <w:lsdException w:name="toc 1" w:uiPriority="39"/>
+    <w:lsdException w:name="toc 2" w:uiPriority="39"/>
+    <w:lsdException w:name="toc 3" w:uiPriority="39"/>
+    <w:lsdException w:name="toc 4" w:uiPriority="39"/>
+    <w:lsdException w:name="toc 5" w:uiPriority="39"/>
+    <w:lsdException w:name="toc 6" w:uiPriority="39"/>
+    <w:lsdException w:name="toc 7" w:uiPriority="39"/>
+    <w:lsdException w:name="toc 8" w:uiPriority="39"/>
+    <w:lsdException w:name="toc 9" w:uiPriority="39"/>
+    <w:lsdException w:name="caption" w:uiPriority="35" w:qFormat="1"/>
+    <w:lsdException w:name="Title" w:semiHidden="0" w:uiPriority="0" w:unhideWhenUsed="0" w:qFormat="1"/>
+    <w:lsdException w:name="Default Paragraph Font" w:uiPriority="1"/>
+    <w:lsdException w:name="Subtitle" w:semiHidden="0" w:uiPriority="11" w:unhideWhenUsed="0" w:qFormat="1"/>
+    <w:lsdException w:name="Strong" w:semiHidden="0" w:uiPriority="22" w:unhideWhenUsed="0" w:qFormat="1"/>
+    <w:lsdException w:name="Emphasis" w:semiHidden="0" w:uiPriority="20" w:unhideWhenUsed="0" w:qFormat="1"/>
+    <w:lsdException w:name="Plain Text" w:uiPriority="0"/>
+    <w:lsdException w:name="Table Grid" w:semiHidden="0" w:uiPriority="39" w:unhideWhenUsed="0"/>
+    <w:lsdException w:name="Placeholder Text" w:unhideWhenUsed="0"/>
+    <w:lsdException w:name="No Spacing" w:semiHidden="0" w:uiPriority="1" w:unhideWhenUsed="0" w:qFormat="1"/>
+    <w:lsdException w:name="Light Shading" w:semiHidden="0" w:uiPriority="60" w:unhideWhenUsed="0"/>
+    <w:lsdException w:name="Light List" w:semiHidden="0" w:uiPriority="61" w:unhideWhenUsed="0"/>
+    <w:lsdException w:name="Light Grid" w:semiHidden="0" w:uiPriority="62" w:unhideWhenUsed="0"/>
+    <w:lsdException w:name="Medium Shading 1" w:semiHidden="0" w:uiPriority="63" w:unhideWhenUsed="0"/>
+    <w:lsdException w:name="Medium Shading 2" w:semiHidden="0" w:uiPriority="64" w:unhideWhenUsed="0"/>
+    <w:lsdException w:name="Medium List 1" w:semiHidden="0" w:uiPriority="65" w:unhideWhenUsed="0"/>
+    <w:lsdException w:name="Medium List 2" w:semiHidden="0" w:uiPriority="66" w:unhideWhenUsed="0"/>
+    <w:lsdException w:name="Medium Grid 1" w:semiHidden="0" w:uiPriority="67" w:unhideWhenUsed="0"/>
+    <w:lsdException w:name="Medium Grid 2" w:semiHidden="0" w:uiPriority="68" w:unhideWhenUsed="0"/>
+    <w:lsdException w:name="Medium Grid 3" w:semiHidden="0" w:uiPriority="69" w:unhideWhenUsed="0"/>
+    <w:lsdException w:name="Dark List" w:semiHidden="0" w:uiPriority="70" w:unhideWhenUsed="0"/>
+    <w:lsdException w:name="Colorful Shading" w:semiHidden="0" w:uiPriority="71" w:unhideWhenUsed="0"/>
+    <w:lsdException w:name="Colorful List" w:semiHidden="0" w:uiPriority="72" w:unhideWhenUsed="0"/>
+    <w:lsdException w:name="Colorful Grid" w:semiHidden="0" w:uiPriority="73" w:unhideWhenUsed="0"/>
+    <w:lsdException w:name="Light Shading Accent 1" w:semiHidden="0" w:uiPriority="60" w:unhideWhenUsed="0"/>
+    <w:lsdException w:name="Light List Accent 1" w:semiHidden="0" w:uiPriority="61" w:unhideWhenUsed="0"/>
+    <w:lsdException w:name="Light Grid Accent 1" w:semiHidden="0" w:uiPriority="62" w:unhideWhenUsed="0"/>
+    <w:lsdException w:name="Medium Shading 1 Accent 1" w:semiHidden="0" w:uiPriority="63" w:unhideWhenUsed="0"/>
+    <w:lsdException w:name="Medium Shading 2 Accent 1" w:semiHidden="0" w:uiPriority="64" w:unhideWhenUsed="0"/>
+    <w:lsdException w:name="Medium List 1 Accent 1" w:semiHidden="0" w:uiPriority="65" w:unhideWhenUsed="0"/>
+    <w:lsdException w:name="Revision" w:unhideWhenUsed="0"/>
+    <w:lsdException w:name="List Paragraph" w:semiHidden="0" w:uiPriority="34" w:unhideWhenUsed="0" w:qFormat="1"/>
+    <w:lsdException w:name="Quote" w:semiHidden="0" w:uiPriority="29" w:unhideWhenUsed="0" w:qFormat="1"/>
+    <w:lsdException w:name="Intense Quote" w:semiHidden="0" w:uiPriority="30" w:unhideWhenUsed="0" w:qFormat="1"/>
+    <w:lsdException w:name="Medium List 2 Accent 1" w:semiHidden="0" w:uiPriority="66" w:unhideWhenUsed="0"/>
+    <w:lsdException w:name="Medium Grid 1 Accent 1" w:semiHidden="0" w:uiPriority="67" w:unhideWhenUsed="0"/>
+    <w:lsdException w:name="Medium Grid 2 Accent 1" w:semiHidden="0" w:uiPriority="68" w:unhideWhenUsed="0"/>
+    <w:lsdException w:name="Medium Grid 3 Accent 1" w:semiHidden="0" w:uiPriority="69" w:unhideWhenUsed="0"/>
+    <w:lsdException w:name="Dark List Accent 1" w:semiHidden="0" w:uiPriority="70" w:unhideWhenUsed="0"/>
+    <w:lsdException w:name="Colorful Shading Accent 1" w:semiHidden="0" w:uiPriority="71" w:unhideWhenUsed="0"/>
+    <w:lsdException w:name="Colorful List Accent 1" w:semiHidden="0" w:uiPriority="72" w:unhideWhenUsed="0"/>
+    <w:lsdException w:name="Colorful Grid Accent 1" w:semiHidden="0" w:uiPriority="73" w:unhideWhenUsed="0"/>
+    <w:lsdException w:name="Light Shading Accent 2" w:semiHidden="0" w:uiPriority="60" w:unhideWhenUsed="0"/>
+    <w:lsdException w:name="Light List Accent 2" w:semiHidden="0" w:uiPriority="61" w:unhideWhenUsed="0"/>
+    <w:lsdException w:name="Light Grid Accent 2" w:semiHidden="0" w:uiPriority="62" w:unhideWhenUsed="0"/>
+    <w:lsdException w:name="Medium Shading 1 Accent 2" w:semiHidden="0" w:uiPriority="63" w:unhideWhenUsed="0"/>
+    <w:lsdException w:name="Medium Shading 2 Accent 2" w:semiHidden="0" w:uiPriority="64" w:unhideWhenUsed="0"/>
+    <w:lsdException w:name="Medium List 1 Accent 2" w:semiHidden="0" w:uiPriority="65" w:unhideWhenUsed="0"/>
+    <w:lsdException w:name="Medium List 2 Accent 2" w:semiHidden="0" w:uiPriority="66" w:unhideWhenUsed="0"/>
+    <w:lsdException w:name="Medium Grid 1 Accent 2" w:semiHidden="0" w:uiPriority="67" w:unhideWhenUsed="0"/>
+    <w:lsdException w:name="Medium Grid 2 Accent 2" w:semiHidden="0" w:uiPriority="68" w:unhideWhenUsed="0"/>
+    <w:lsdException w:name="Medium Grid 3 Accent 2" w:semiHidden="0" w:uiPriority="69" w:unhideWhenUsed="0"/>
+    <w:lsdException w:name="Dark List Accent 2" w:semiHidden="0" w:uiPriority="70" w:unhideWhenUsed="0"/>
+    <w:lsdException w:name="Colorful Shading Accent 2" w:semiHidden="0" w:uiPriority="71" w:unhideWhenUsed="0"/>
+    <w:lsdException w:name="Colorful List Accent 2" w:semiHidden="0" w:uiPriority="72" w:unhideWhenUsed="0"/>
+    <w:lsdException w:name="Colorful Grid Accent 2" w:semiHidden="0" w:uiPriority="73" w:unhideWhenUsed="0"/>
+    <w:lsdException w:name="Light Shading Accent 3" w:semiHidden="0" w:uiPriority="60" w:unhideWhenUsed="0"/>
+    <w:lsdException w:name="Light List Accent 3" w:semiHidden="0" w:uiPriority="61" w:unhideWhenUsed="0"/>
+    <w:lsdException w:name="Light Grid Accent 3" w:semiHidden="0" w:uiPriority="62" w:unhideWhenUsed="0"/>
+    <w:lsdException w:name="Medium Shading 1 Accent 3" w:semiHidden="0" w:uiPriority="63" w:unhideWhenUsed="0"/>
+    <w:lsdException w:name="Medium Shading 2 Accent 3" w:semiHidden="0" w:uiPriority="64" w:unhideWhenUsed="0"/>
+    <w:lsdException w:name="Medium List 1 Accent 3" w:semiHidden="0" w:uiPriority="65" w:unhideWhenUsed="0"/>
+    <w:lsdException w:name="Medium List 2 Accent 3" w:semiHidden="0" w:uiPriority="66" w:unhideWhenUsed="0"/>
+    <w:lsdException w:name="Medium Grid 1 Accent 3" w:semiHidden="0" w:uiPriority="67" w:unhideWhenUsed="0"/>
+    <w:lsdException w:name="Medium Grid 2 Accent 3" w:semiHidden="0" w:uiPriority="68" w:unhideWhenUsed="0"/>
+    <w:lsdException w:name="Medium Grid 3 Accent 3" w:semiHidden="0" w:uiPriority="69" w:unhideWhenUsed="0"/>
+    <w:lsdException w:name="Dark List Accent 3" w:semiHidden="0" w:uiPriority="70" w:unhideWhenUsed="0"/>
+    <w:lsdException w:name="Colorful Shading Accent 3" w:semiHidden="0" w:uiPriority="71" w:unhideWhenUsed="0"/>
+    <w:lsdException w:name="Colorful List Accent 3" w:semiHidden="0" w:uiPriority="72" w:unhideWhenUsed="0"/>
+    <w:lsdException w:name="Colorful Grid Accent 3" w:semiHidden="0" w:uiPriority="73" w:unhideWhenUsed="0"/>
+    <w:lsdException w:name="Light Shading Accent 4" w:semiHidden="0" w:uiPriority="60" w:unhideWhenUsed="0"/>
+    <w:lsdException w:name="Light List Accent 4" w:semiHidden="0" w:uiPriority="61" w:unhideWhenUsed="0"/>
+    <w:lsdException w:name="Light Grid Accent 4" w:semiHidden="0" w:uiPriority="62" w:unhideWhenUsed="0"/>
+    <w:lsdException w:name="Medium Shading 1 Accent 4" w:semiHidden="0" w:uiPriority="63" w:unhideWhenUsed="0"/>
+    <w:lsdException w:name="Medium Shading 2 Accent 4" w:semiHidden="0" w:uiPriority="64" w:unhideWhenUsed="0"/>
+    <w:lsdException w:name="Medium List 1 Accent 4" w:semiHidden="0" w:uiPriority="65" w:unhideWhenUsed="0"/>
+    <w:lsdException w:name="Medium List 2 Accent 4" w:semiHidden="0" w:uiPriority="66" w:unhideWhenUsed="0"/>
+    <w:lsdException w:name="Medium Grid 1 Accent 4" w:semiHidden="0" w:uiPriority="67" w:unhideWhenUsed="0"/>
+    <w:lsdException w:name="Medium Grid 2 Accent 4" w:semiHidden="0" w:uiPriority="68" w:unhideWhenUsed="0"/>
+    <w:lsdException w:name="Medium Grid 3 Accent 4" w:semiHidden="0" w:uiPriority="69" w:unhideWhenUsed="0"/>
+    <w:lsdException w:name="Dark List Accent 4" w:semiHidden="0" w:uiPriority="70" w:unhideWhenUsed="0"/>
+    <w:lsdException w:name="Colorful Shading Accent 4" w:semiHidden="0" w:uiPriority="71" w:unhideWhenUsed="0"/>
+    <w:lsdException w:name="Colorful List Accent 4" w:semiHidden="0" w:uiPriority="72" w:unhideWhenUsed="0"/>
+    <w:lsdException w:name="Colorful Grid Accent 4" w:semiHidden="0" w:uiPriority="73" w:unhideWhenUsed="0"/>
+    <w:lsdException w:name="Light Shading Accent 5" w:semiHidden="0" w:uiPriority="60" w:unhideWhenUsed="0"/>
+    <w:lsdException w:name="Light List Accent 5" w:semiHidden="0" w:uiPriority="61" w:unhideWhenUsed="0"/>
+    <w:lsdException w:name="Light Grid Accent 5" w:semiHidden="0" w:uiPriority="62" w:unhideWhenUsed="0"/>
+    <w:lsdException w:name="Medium Shading 1 Accent 5" w:semiHidden="0" w:uiPriority="63" w:unhideWhenUsed="0"/>
+    <w:lsdException w:name="Medium Shading 2 Accent 5" w:semiHidden="0" w:uiPriority="64" w:unhideWhenUsed="0"/>
+    <w:lsdException w:name="Medium List 1 Accent 5" w:semiHidden="0" w:uiPriority="65" w:unhideWhenUsed="0"/>
+    <w:lsdException w:name="Medium List 2 Accent 5" w:semiHidden="0" w:uiPriority="66" w:unhideWhenUsed="0"/>
+    <w:lsdException w:name="Medium Grid 1 Accent 5" w:semiHidden="0" w:uiPriority="67" w:unhideWhenUsed="0"/>
+    <w:lsdException w:name="Medium Grid 2 Accent 5" w:semiHidden="0" w:uiPriority="68" w:unhideWhenUsed="0"/>
+    <w:lsdException w:name="Medium Grid 3 Accent 5" w:semiHidden="0" w:uiPriority="69" w:unhideWhenUsed="0"/>
+    <w:lsdException w:name="Dark List Accent 5" w:semiHidden="0" w:uiPriority="70" w:unhideWhenUsed="0"/>
+    <w:lsdException w:name="Colorful Shading Accent 5" w:semiHidden="0" w:uiPriority="71" w:unhideWhenUsed="0"/>
+    <w:lsdException w:name="Colorful List Accent 5" w:semiHidden="0" w:uiPriority="72" w:unhideWhenUsed="0"/>
+    <w:lsdException w:name="Colorful Grid Accent 5" w:semiHidden="0" w:uiPriority="73" w:unhideWhenUsed="0"/>
+    <w:lsdException w:name="Light Shading Accent 6" w:semiHidden="0" w:uiPriority="60" w:unhideWhenUsed="0"/>
+    <w:lsdException w:name="Light List Accent 6" w:semiHidden="0" w:uiPriority="61" w:unhideWhenUsed="0"/>
+    <w:lsdException w:name="Light Grid Accent 6" w:semiHidden="0" w:uiPriority="62" w:unhideWhenUsed="0"/>
+    <w:lsdException w:name="Medium Shading 1 Accent 6" w:semiHidden="0" w:uiPriority="63" w:unhideWhenUsed="0"/>
+    <w:lsdException w:name="Medium Shading 2 Accent 6" w:semiHidden="0" w:uiPriority="64" w:unhideWhenUsed="0"/>
+    <w:lsdException w:name="Medium List 1 Accent 6" w:semiHidden="0" w:uiPriority="65" w:unhideWhenUsed="0"/>
+    <w:lsdException w:name="Medium List 2 Accent 6" w:semiHidden="0" w:uiPriority="66" w:unhideWhenUsed="0"/>
+    <w:lsdException w:name="Medium Grid 1 Accent 6" w:semiHidden="0" w:uiPriority="67" w:unhideWhenUsed="0"/>
+    <w:lsdException w:name="Medium Grid 2 Accent 6" w:semiHidden="0" w:uiPriority="68" w:unhideWhenUsed="0"/>
+    <w:lsdException w:name="Medium Grid 3 Accent 6" w:semiHidden="0" w:uiPriority="69" w:unhideWhenUsed="0"/>
+    <w:lsdException w:name="Dark List Accent 6" w:semiHidden="0" w:uiPriority="70" w:unhideWhenUsed="0"/>
+    <w:lsdException w:name="Colorful Shading Accent 6" w:semiHidden="0" w:uiPriority="71" w:unhideWhenUsed="0"/>
+    <w:lsdException w:name="Colorful List Accent 6" w:semiHidden="0" w:uiPriority="72" w:unhideWhenUsed="0"/>
+    <w:lsdException w:name="Colorful Grid Accent 6" w:semiHidden="0" w:uiPriority="73" w:unhideWhenUsed="0"/>
+    <w:lsdException w:name="Subtle Emphasis" w:semiHidden="0" w:uiPriority="19" w:unhideWhenUsed="0" w:qFormat="1"/>
+    <w:lsdException w:name="Intense Emphasis" w:semiHidden="0" w:uiPriority="21" w:unhideWhenUsed="0" w:qFormat="1"/>
+    <w:lsdException w:name="Subtle Reference" w:semiHidden="0" w:uiPriority="31" w:unhideWhenUsed="0" w:qFormat="1"/>
+    <w:lsdException w:name="Intense Reference" w:semiHidden="0" w:uiPriority="32" w:unhideWhenUsed="0" w:qFormat="1"/>
+    <w:lsdException w:name="Book Title" w:semiHidden="0" w:uiPriority="33" w:unhideWhenUsed="0" w:qFormat="1"/>
+    <w:lsdException w:name="Bibliography" w:uiPriority="37"/>
+    <w:lsdException w:name="TOC Heading" w:uiPriority="39" w:qFormat="1"/>
   </w:latentStyles>
   <w:style w:type="paragraph" w:default="1" w:styleId="a">
     <w:name w:val="Normal"/>
@@ -10059,6 +10508,410 @@
       <w:lang w:eastAsia="ru-RU"/>
     </w:rPr>
   </w:style>
+  <w:style w:type="paragraph" w:styleId="ac">
+    <w:name w:val="Balloon Text"/>
+    <w:basedOn w:val="a"/>
+    <w:link w:val="ad"/>
+    <w:uiPriority w:val="99"/>
+    <w:semiHidden/>
+    <w:unhideWhenUsed/>
+    <w:rsid w:val="00CE49B9"/>
+    <w:rPr>
+      <w:rFonts w:ascii="Tahoma" w:hAnsi="Tahoma" w:cs="Tahoma"/>
+      <w:sz w:val="16"/>
+      <w:szCs w:val="16"/>
+    </w:rPr>
+  </w:style>
+  <w:style w:type="character" w:customStyle="1" w:styleId="ad">
+    <w:name w:val="Текст выноски Знак"/>
+    <w:basedOn w:val="a0"/>
+    <w:link w:val="ac"/>
+    <w:uiPriority w:val="99"/>
+    <w:semiHidden/>
+    <w:rsid w:val="00CE49B9"/>
+    <w:rPr>
+      <w:rFonts w:ascii="Tahoma" w:eastAsia="Times New Roman" w:hAnsi="Tahoma" w:cs="Tahoma"/>
+      <w:sz w:val="16"/>
+      <w:szCs w:val="16"/>
+      <w:lang w:eastAsia="ru-RU"/>
+    </w:rPr>
+  </w:style>
+</w:styles>
+</file>
+
+<file path=word/stylesWithEffects.xml><?xml version="1.0" encoding="utf-8"?>
+<w:styles xmlns:wpc="http://schemas.microsoft.com/office/word/2010/wordprocessingCanvas" xmlns:mc="http://schemas.openxmlformats.org/markup-compatibility/2006" xmlns:o="urn:schemas-microsoft-com:office:office" xmlns:r="http://schemas.openxmlformats.org/officeDocument/2006/relationships" xmlns:m="http://schemas.openxmlformats.org/officeDocument/2006/math" xmlns:v="urn:schemas-microsoft-com:vml" xmlns:wp14="http://schemas.microsoft.com/office/word/2010/wordprocessingDrawing" xmlns:wp="http://schemas.openxmlformats.org/drawingml/2006/wordprocessingDrawing" xmlns:w10="urn:schemas-microsoft-com:office:word" xmlns:w="http://schemas.openxmlformats.org/wordprocessingml/2006/main" xmlns:w14="http://schemas.microsoft.com/office/word/2010/wordml" xmlns:wpg="http://schemas.microsoft.com/office/word/2010/wordprocessingGroup" xmlns:wpi="http://schemas.microsoft.com/office/word/2010/wordprocessingInk" xmlns:wne="http://schemas.microsoft.com/office/word/2006/wordml" xmlns:wps="http://schemas.microsoft.com/office/word/2010/wordprocessingShape" mc:Ignorable="w14 wp14">
+  <w:docDefaults>
+    <w:rPrDefault>
+      <w:rPr>
+        <w:rFonts w:asciiTheme="minorHAnsi" w:eastAsiaTheme="minorHAnsi" w:hAnsiTheme="minorHAnsi" w:cstheme="minorBidi"/>
+        <w:sz w:val="22"/>
+        <w:szCs w:val="22"/>
+        <w:lang w:val="ru-RU" w:eastAsia="en-US" w:bidi="ar-SA"/>
+      </w:rPr>
+    </w:rPrDefault>
+    <w:pPrDefault>
+      <w:pPr>
+        <w:spacing w:after="160" w:line="259" w:lineRule="auto"/>
+      </w:pPr>
+    </w:pPrDefault>
+  </w:docDefaults>
+  <w:latentStyles w:defLockedState="0" w:defUIPriority="99" w:defSemiHidden="1" w:defUnhideWhenUsed="1" w:defQFormat="0" w:count="267">
+    <w:lsdException w:name="Normal" w:semiHidden="0" w:uiPriority="0" w:unhideWhenUsed="0" w:qFormat="1"/>
+    <w:lsdException w:name="heading 1" w:semiHidden="0" w:uiPriority="0" w:unhideWhenUsed="0" w:qFormat="1"/>
+    <w:lsdException w:name="heading 2" w:uiPriority="9" w:qFormat="1"/>
+    <w:lsdException w:name="heading 3" w:uiPriority="9" w:qFormat="1"/>
+    <w:lsdException w:name="heading 4" w:uiPriority="9" w:qFormat="1"/>
+    <w:lsdException w:name="heading 5" w:uiPriority="9" w:qFormat="1"/>
+    <w:lsdException w:name="heading 6" w:uiPriority="9" w:qFormat="1"/>
+    <w:lsdException w:name="heading 7" w:uiPriority="9" w:qFormat="1"/>
+    <w:lsdException w:name="heading 8" w:uiPriority="9" w:qFormat="1"/>
+    <w:lsdException w:name="heading 9" w:uiPriority="9" w:qFormat="1"/>
+    <w:lsdException w:name="toc 1" w:uiPriority="39"/>
+    <w:lsdException w:name="toc 2" w:uiPriority="39"/>
+    <w:lsdException w:name="toc 3" w:uiPriority="39"/>
+    <w:lsdException w:name="toc 4" w:uiPriority="39"/>
+    <w:lsdException w:name="toc 5" w:uiPriority="39"/>
+    <w:lsdException w:name="toc 6" w:uiPriority="39"/>
+    <w:lsdException w:name="toc 7" w:uiPriority="39"/>
+    <w:lsdException w:name="toc 8" w:uiPriority="39"/>
+    <w:lsdException w:name="toc 9" w:uiPriority="39"/>
+    <w:lsdException w:name="caption" w:uiPriority="35" w:qFormat="1"/>
+    <w:lsdException w:name="Title" w:semiHidden="0" w:uiPriority="0" w:unhideWhenUsed="0" w:qFormat="1"/>
+    <w:lsdException w:name="Default Paragraph Font" w:uiPriority="1"/>
+    <w:lsdException w:name="Subtitle" w:semiHidden="0" w:uiPriority="11" w:unhideWhenUsed="0" w:qFormat="1"/>
+    <w:lsdException w:name="Strong" w:semiHidden="0" w:uiPriority="22" w:unhideWhenUsed="0" w:qFormat="1"/>
+    <w:lsdException w:name="Emphasis" w:semiHidden="0" w:uiPriority="20" w:unhideWhenUsed="0" w:qFormat="1"/>
+    <w:lsdException w:name="Plain Text" w:uiPriority="0"/>
+    <w:lsdException w:name="Table Grid" w:semiHidden="0" w:uiPriority="39" w:unhideWhenUsed="0"/>
+    <w:lsdException w:name="Placeholder Text" w:unhideWhenUsed="0"/>
+    <w:lsdException w:name="No Spacing" w:semiHidden="0" w:uiPriority="1" w:unhideWhenUsed="0" w:qFormat="1"/>
+    <w:lsdException w:name="Light Shading" w:semiHidden="0" w:uiPriority="60" w:unhideWhenUsed="0"/>
+    <w:lsdException w:name="Light List" w:semiHidden="0" w:uiPriority="61" w:unhideWhenUsed="0"/>
+    <w:lsdException w:name="Light Grid" w:semiHidden="0" w:uiPriority="62" w:unhideWhenUsed="0"/>
+    <w:lsdException w:name="Medium Shading 1" w:semiHidden="0" w:uiPriority="63" w:unhideWhenUsed="0"/>
+    <w:lsdException w:name="Medium Shading 2" w:semiHidden="0" w:uiPriority="64" w:unhideWhenUsed="0"/>
+    <w:lsdException w:name="Medium List 1" w:semiHidden="0" w:uiPriority="65" w:unhideWhenUsed="0"/>
+    <w:lsdException w:name="Medium List 2" w:semiHidden="0" w:uiPriority="66" w:unhideWhenUsed="0"/>
+    <w:lsdException w:name="Medium Grid 1" w:semiHidden="0" w:uiPriority="67" w:unhideWhenUsed="0"/>
+    <w:lsdException w:name="Medium Grid 2" w:semiHidden="0" w:uiPriority="68" w:unhideWhenUsed="0"/>
+    <w:lsdException w:name="Medium Grid 3" w:semiHidden="0" w:uiPriority="69" w:unhideWhenUsed="0"/>
+    <w:lsdException w:name="Dark List" w:semiHidden="0" w:uiPriority="70" w:unhideWhenUsed="0"/>
+    <w:lsdException w:name="Colorful Shading" w:semiHidden="0" w:uiPriority="71" w:unhideWhenUsed="0"/>
+    <w:lsdException w:name="Colorful List" w:semiHidden="0" w:uiPriority="72" w:unhideWhenUsed="0"/>
+    <w:lsdException w:name="Colorful Grid" w:semiHidden="0" w:uiPriority="73" w:unhideWhenUsed="0"/>
+    <w:lsdException w:name="Light Shading Accent 1" w:semiHidden="0" w:uiPriority="60" w:unhideWhenUsed="0"/>
+    <w:lsdException w:name="Light List Accent 1" w:semiHidden="0" w:uiPriority="61" w:unhideWhenUsed="0"/>
+    <w:lsdException w:name="Light Grid Accent 1" w:semiHidden="0" w:uiPriority="62" w:unhideWhenUsed="0"/>
+    <w:lsdException w:name="Medium Shading 1 Accent 1" w:semiHidden="0" w:uiPriority="63" w:unhideWhenUsed="0"/>
+    <w:lsdException w:name="Medium Shading 2 Accent 1" w:semiHidden="0" w:uiPriority="64" w:unhideWhenUsed="0"/>
+    <w:lsdException w:name="Medium List 1 Accent 1" w:semiHidden="0" w:uiPriority="65" w:unhideWhenUsed="0"/>
+    <w:lsdException w:name="Revision" w:unhideWhenUsed="0"/>
+    <w:lsdException w:name="List Paragraph" w:semiHidden="0" w:uiPriority="34" w:unhideWhenUsed="0" w:qFormat="1"/>
+    <w:lsdException w:name="Quote" w:semiHidden="0" w:uiPriority="29" w:unhideWhenUsed="0" w:qFormat="1"/>
+    <w:lsdException w:name="Intense Quote" w:semiHidden="0" w:uiPriority="30" w:unhideWhenUsed="0" w:qFormat="1"/>
+    <w:lsdException w:name="Medium List 2 Accent 1" w:semiHidden="0" w:uiPriority="66" w:unhideWhenUsed="0"/>
+    <w:lsdException w:name="Medium Grid 1 Accent 1" w:semiHidden="0" w:uiPriority="67" w:unhideWhenUsed="0"/>
+    <w:lsdException w:name="Medium Grid 2 Accent 1" w:semiHidden="0" w:uiPriority="68" w:unhideWhenUsed="0"/>
+    <w:lsdException w:name="Medium Grid 3 Accent 1" w:semiHidden="0" w:uiPriority="69" w:unhideWhenUsed="0"/>
+    <w:lsdException w:name="Dark List Accent 1" w:semiHidden="0" w:uiPriority="70" w:unhideWhenUsed="0"/>
+    <w:lsdException w:name="Colorful Shading Accent 1" w:semiHidden="0" w:uiPriority="71" w:unhideWhenUsed="0"/>
+    <w:lsdException w:name="Colorful List Accent 1" w:semiHidden="0" w:uiPriority="72" w:unhideWhenUsed="0"/>
+    <w:lsdException w:name="Colorful Grid Accent 1" w:semiHidden="0" w:uiPriority="73" w:unhideWhenUsed="0"/>
+    <w:lsdException w:name="Light Shading Accent 2" w:semiHidden="0" w:uiPriority="60" w:unhideWhenUsed="0"/>
+    <w:lsdException w:name="Light List Accent 2" w:semiHidden="0" w:uiPriority="61" w:unhideWhenUsed="0"/>
+    <w:lsdException w:name="Light Grid Accent 2" w:semiHidden="0" w:uiPriority="62" w:unhideWhenUsed="0"/>
+    <w:lsdException w:name="Medium Shading 1 Accent 2" w:semiHidden="0" w:uiPriority="63" w:unhideWhenUsed="0"/>
+    <w:lsdException w:name="Medium Shading 2 Accent 2" w:semiHidden="0" w:uiPriority="64" w:unhideWhenUsed="0"/>
+    <w:lsdException w:name="Medium List 1 Accent 2" w:semiHidden="0" w:uiPriority="65" w:unhideWhenUsed="0"/>
+    <w:lsdException w:name="Medium List 2 Accent 2" w:semiHidden="0" w:uiPriority="66" w:unhideWhenUsed="0"/>
+    <w:lsdException w:name="Medium Grid 1 Accent 2" w:semiHidden="0" w:uiPriority="67" w:unhideWhenUsed="0"/>
+    <w:lsdException w:name="Medium Grid 2 Accent 2" w:semiHidden="0" w:uiPriority="68" w:unhideWhenUsed="0"/>
+    <w:lsdException w:name="Medium Grid 3 Accent 2" w:semiHidden="0" w:uiPriority="69" w:unhideWhenUsed="0"/>
+    <w:lsdException w:name="Dark List Accent 2" w:semiHidden="0" w:uiPriority="70" w:unhideWhenUsed="0"/>
+    <w:lsdException w:name="Colorful Shading Accent 2" w:semiHidden="0" w:uiPriority="71" w:unhideWhenUsed="0"/>
+    <w:lsdException w:name="Colorful List Accent 2" w:semiHidden="0" w:uiPriority="72" w:unhideWhenUsed="0"/>
+    <w:lsdException w:name="Colorful Grid Accent 2" w:semiHidden="0" w:uiPriority="73" w:unhideWhenUsed="0"/>
+    <w:lsdException w:name="Light Shading Accent 3" w:semiHidden="0" w:uiPriority="60" w:unhideWhenUsed="0"/>
+    <w:lsdException w:name="Light List Accent 3" w:semiHidden="0" w:uiPriority="61" w:unhideWhenUsed="0"/>
+    <w:lsdException w:name="Light Grid Accent 3" w:semiHidden="0" w:uiPriority="62" w:unhideWhenUsed="0"/>
+    <w:lsdException w:name="Medium Shading 1 Accent 3" w:semiHidden="0" w:uiPriority="63" w:unhideWhenUsed="0"/>
+    <w:lsdException w:name="Medium Shading 2 Accent 3" w:semiHidden="0" w:uiPriority="64" w:unhideWhenUsed="0"/>
+    <w:lsdException w:name="Medium List 1 Accent 3" w:semiHidden="0" w:uiPriority="65" w:unhideWhenUsed="0"/>
+    <w:lsdException w:name="Medium List 2 Accent 3" w:semiHidden="0" w:uiPriority="66" w:unhideWhenUsed="0"/>
+    <w:lsdException w:name="Medium Grid 1 Accent 3" w:semiHidden="0" w:uiPriority="67" w:unhideWhenUsed="0"/>
+    <w:lsdException w:name="Medium Grid 2 Accent 3" w:semiHidden="0" w:uiPriority="68" w:unhideWhenUsed="0"/>
+    <w:lsdException w:name="Medium Grid 3 Accent 3" w:semiHidden="0" w:uiPriority="69" w:unhideWhenUsed="0"/>
+    <w:lsdException w:name="Dark List Accent 3" w:semiHidden="0" w:uiPriority="70" w:unhideWhenUsed="0"/>
+    <w:lsdException w:name="Colorful Shading Accent 3" w:semiHidden="0" w:uiPriority="71" w:unhideWhenUsed="0"/>
+    <w:lsdException w:name="Colorful List Accent 3" w:semiHidden="0" w:uiPriority="72" w:unhideWhenUsed="0"/>
+    <w:lsdException w:name="Colorful Grid Accent 3" w:semiHidden="0" w:uiPriority="73" w:unhideWhenUsed="0"/>
+    <w:lsdException w:name="Light Shading Accent 4" w:semiHidden="0" w:uiPriority="60" w:unhideWhenUsed="0"/>
+    <w:lsdException w:name="Light List Accent 4" w:semiHidden="0" w:uiPriority="61" w:unhideWhenUsed="0"/>
+    <w:lsdException w:name="Light Grid Accent 4" w:semiHidden="0" w:uiPriority="62" w:unhideWhenUsed="0"/>
+    <w:lsdException w:name="Medium Shading 1 Accent 4" w:semiHidden="0" w:uiPriority="63" w:unhideWhenUsed="0"/>
+    <w:lsdException w:name="Medium Shading 2 Accent 4" w:semiHidden="0" w:uiPriority="64" w:unhideWhenUsed="0"/>
+    <w:lsdException w:name="Medium List 1 Accent 4" w:semiHidden="0" w:uiPriority="65" w:unhideWhenUsed="0"/>
+    <w:lsdException w:name="Medium List 2 Accent 4" w:semiHidden="0" w:uiPriority="66" w:unhideWhenUsed="0"/>
+    <w:lsdException w:name="Medium Grid 1 Accent 4" w:semiHidden="0" w:uiPriority="67" w:unhideWhenUsed="0"/>
+    <w:lsdException w:name="Medium Grid 2 Accent 4" w:semiHidden="0" w:uiPriority="68" w:unhideWhenUsed="0"/>
+    <w:lsdException w:name="Medium Grid 3 Accent 4" w:semiHidden="0" w:uiPriority="69" w:unhideWhenUsed="0"/>
+    <w:lsdException w:name="Dark List Accent 4" w:semiHidden="0" w:uiPriority="70" w:unhideWhenUsed="0"/>
+    <w:lsdException w:name="Colorful Shading Accent 4" w:semiHidden="0" w:uiPriority="71" w:unhideWhenUsed="0"/>
+    <w:lsdException w:name="Colorful List Accent 4" w:semiHidden="0" w:uiPriority="72" w:unhideWhenUsed="0"/>
+    <w:lsdException w:name="Colorful Grid Accent 4" w:semiHidden="0" w:uiPriority="73" w:unhideWhenUsed="0"/>
+    <w:lsdException w:name="Light Shading Accent 5" w:semiHidden="0" w:uiPriority="60" w:unhideWhenUsed="0"/>
+    <w:lsdException w:name="Light List Accent 5" w:semiHidden="0" w:uiPriority="61" w:unhideWhenUsed="0"/>
+    <w:lsdException w:name="Light Grid Accent 5" w:semiHidden="0" w:uiPriority="62" w:unhideWhenUsed="0"/>
+    <w:lsdException w:name="Medium Shading 1 Accent 5" w:semiHidden="0" w:uiPriority="63" w:unhideWhenUsed="0"/>
+    <w:lsdException w:name="Medium Shading 2 Accent 5" w:semiHidden="0" w:uiPriority="64" w:unhideWhenUsed="0"/>
+    <w:lsdException w:name="Medium List 1 Accent 5" w:semiHidden="0" w:uiPriority="65" w:unhideWhenUsed="0"/>
+    <w:lsdException w:name="Medium List 2 Accent 5" w:semiHidden="0" w:uiPriority="66" w:unhideWhenUsed="0"/>
+    <w:lsdException w:name="Medium Grid 1 Accent 5" w:semiHidden="0" w:uiPriority="67" w:unhideWhenUsed="0"/>
+    <w:lsdException w:name="Medium Grid 2 Accent 5" w:semiHidden="0" w:uiPriority="68" w:unhideWhenUsed="0"/>
+    <w:lsdException w:name="Medium Grid 3 Accent 5" w:semiHidden="0" w:uiPriority="69" w:unhideWhenUsed="0"/>
+    <w:lsdException w:name="Dark List Accent 5" w:semiHidden="0" w:uiPriority="70" w:unhideWhenUsed="0"/>
+    <w:lsdException w:name="Colorful Shading Accent 5" w:semiHidden="0" w:uiPriority="71" w:unhideWhenUsed="0"/>
+    <w:lsdException w:name="Colorful List Accent 5" w:semiHidden="0" w:uiPriority="72" w:unhideWhenUsed="0"/>
+    <w:lsdException w:name="Colorful Grid Accent 5" w:semiHidden="0" w:uiPriority="73" w:unhideWhenUsed="0"/>
+    <w:lsdException w:name="Light Shading Accent 6" w:semiHidden="0" w:uiPriority="60" w:unhideWhenUsed="0"/>
+    <w:lsdException w:name="Light List Accent 6" w:semiHidden="0" w:uiPriority="61" w:unhideWhenUsed="0"/>
+    <w:lsdException w:name="Light Grid Accent 6" w:semiHidden="0" w:uiPriority="62" w:unhideWhenUsed="0"/>
+    <w:lsdException w:name="Medium Shading 1 Accent 6" w:semiHidden="0" w:uiPriority="63" w:unhideWhenUsed="0"/>
+    <w:lsdException w:name="Medium Shading 2 Accent 6" w:semiHidden="0" w:uiPriority="64" w:unhideWhenUsed="0"/>
+    <w:lsdException w:name="Medium List 1 Accent 6" w:semiHidden="0" w:uiPriority="65" w:unhideWhenUsed="0"/>
+    <w:lsdException w:name="Medium List 2 Accent 6" w:semiHidden="0" w:uiPriority="66" w:unhideWhenUsed="0"/>
+    <w:lsdException w:name="Medium Grid 1 Accent 6" w:semiHidden="0" w:uiPriority="67" w:unhideWhenUsed="0"/>
+    <w:lsdException w:name="Medium Grid 2 Accent 6" w:semiHidden="0" w:uiPriority="68" w:unhideWhenUsed="0"/>
+    <w:lsdException w:name="Medium Grid 3 Accent 6" w:semiHidden="0" w:uiPriority="69" w:unhideWhenUsed="0"/>
+    <w:lsdException w:name="Dark List Accent 6" w:semiHidden="0" w:uiPriority="70" w:unhideWhenUsed="0"/>
+    <w:lsdException w:name="Colorful Shading Accent 6" w:semiHidden="0" w:uiPriority="71" w:unhideWhenUsed="0"/>
+    <w:lsdException w:name="Colorful List Accent 6" w:semiHidden="0" w:uiPriority="72" w:unhideWhenUsed="0"/>
+    <w:lsdException w:name="Colorful Grid Accent 6" w:semiHidden="0" w:uiPriority="73" w:unhideWhenUsed="0"/>
+    <w:lsdException w:name="Subtle Emphasis" w:semiHidden="0" w:uiPriority="19" w:unhideWhenUsed="0" w:qFormat="1"/>
+    <w:lsdException w:name="Intense Emphasis" w:semiHidden="0" w:uiPriority="21" w:unhideWhenUsed="0" w:qFormat="1"/>
+    <w:lsdException w:name="Subtle Reference" w:semiHidden="0" w:uiPriority="31" w:unhideWhenUsed="0" w:qFormat="1"/>
+    <w:lsdException w:name="Intense Reference" w:semiHidden="0" w:uiPriority="32" w:unhideWhenUsed="0" w:qFormat="1"/>
+    <w:lsdException w:name="Book Title" w:semiHidden="0" w:uiPriority="33" w:unhideWhenUsed="0" w:qFormat="1"/>
+    <w:lsdException w:name="Bibliography" w:uiPriority="37"/>
+    <w:lsdException w:name="TOC Heading" w:uiPriority="39" w:qFormat="1"/>
+  </w:latentStyles>
+  <w:style w:type="paragraph" w:default="1" w:styleId="a">
+    <w:name w:val="Normal"/>
+    <w:qFormat/>
+    <w:rsid w:val="006E4B75"/>
+    <w:pPr>
+      <w:spacing w:after="0" w:line="240" w:lineRule="auto"/>
+    </w:pPr>
+    <w:rPr>
+      <w:rFonts w:ascii="Times New Roman" w:eastAsia="Times New Roman" w:hAnsi="Times New Roman" w:cs="Times New Roman"/>
+      <w:sz w:val="24"/>
+      <w:szCs w:val="24"/>
+      <w:lang w:eastAsia="ru-RU"/>
+    </w:rPr>
+  </w:style>
+  <w:style w:type="paragraph" w:styleId="1">
+    <w:name w:val="heading 1"/>
+    <w:basedOn w:val="a"/>
+    <w:next w:val="a"/>
+    <w:link w:val="10"/>
+    <w:qFormat/>
+    <w:rsid w:val="009B6F67"/>
+    <w:pPr>
+      <w:keepNext/>
+      <w:spacing w:before="240" w:after="60"/>
+      <w:outlineLvl w:val="0"/>
+    </w:pPr>
+    <w:rPr>
+      <w:b/>
+      <w:kern w:val="28"/>
+      <w:sz w:val="28"/>
+      <w:szCs w:val="20"/>
+    </w:rPr>
+  </w:style>
+  <w:style w:type="character" w:default="1" w:styleId="a0">
+    <w:name w:val="Default Paragraph Font"/>
+    <w:uiPriority w:val="1"/>
+    <w:semiHidden/>
+    <w:unhideWhenUsed/>
+  </w:style>
+  <w:style w:type="table" w:default="1" w:styleId="a1">
+    <w:name w:val="Normal Table"/>
+    <w:uiPriority w:val="99"/>
+    <w:semiHidden/>
+    <w:unhideWhenUsed/>
+    <w:tblPr>
+      <w:tblInd w:w="0" w:type="dxa"/>
+      <w:tblCellMar>
+        <w:top w:w="0" w:type="dxa"/>
+        <w:left w:w="108" w:type="dxa"/>
+        <w:bottom w:w="0" w:type="dxa"/>
+        <w:right w:w="108" w:type="dxa"/>
+      </w:tblCellMar>
+    </w:tblPr>
+  </w:style>
+  <w:style w:type="numbering" w:default="1" w:styleId="a2">
+    <w:name w:val="No List"/>
+    <w:uiPriority w:val="99"/>
+    <w:semiHidden/>
+    <w:unhideWhenUsed/>
+  </w:style>
+  <w:style w:type="paragraph" w:styleId="a3">
+    <w:name w:val="Title"/>
+    <w:basedOn w:val="a"/>
+    <w:link w:val="a4"/>
+    <w:qFormat/>
+    <w:rsid w:val="006E4B75"/>
+    <w:pPr>
+      <w:jc w:val="center"/>
+    </w:pPr>
+    <w:rPr>
+      <w:sz w:val="28"/>
+      <w:szCs w:val="20"/>
+    </w:rPr>
+  </w:style>
+  <w:style w:type="character" w:customStyle="1" w:styleId="a4">
+    <w:name w:val="Название Знак"/>
+    <w:basedOn w:val="a0"/>
+    <w:link w:val="a3"/>
+    <w:rsid w:val="006E4B75"/>
+    <w:rPr>
+      <w:rFonts w:ascii="Times New Roman" w:eastAsia="Times New Roman" w:hAnsi="Times New Roman" w:cs="Times New Roman"/>
+      <w:sz w:val="28"/>
+      <w:szCs w:val="20"/>
+      <w:lang w:eastAsia="ru-RU"/>
+    </w:rPr>
+  </w:style>
+  <w:style w:type="paragraph" w:styleId="a5">
+    <w:name w:val="Plain Text"/>
+    <w:basedOn w:val="a"/>
+    <w:link w:val="a6"/>
+    <w:rsid w:val="006E4B75"/>
+    <w:rPr>
+      <w:rFonts w:ascii="Courier New" w:hAnsi="Courier New"/>
+      <w:sz w:val="20"/>
+      <w:szCs w:val="20"/>
+    </w:rPr>
+  </w:style>
+  <w:style w:type="character" w:customStyle="1" w:styleId="a6">
+    <w:name w:val="Текст Знак"/>
+    <w:basedOn w:val="a0"/>
+    <w:link w:val="a5"/>
+    <w:rsid w:val="006E4B75"/>
+    <w:rPr>
+      <w:rFonts w:ascii="Courier New" w:eastAsia="Times New Roman" w:hAnsi="Courier New" w:cs="Times New Roman"/>
+      <w:sz w:val="20"/>
+      <w:szCs w:val="20"/>
+      <w:lang w:eastAsia="ru-RU"/>
+    </w:rPr>
+  </w:style>
+  <w:style w:type="paragraph" w:styleId="a7">
+    <w:name w:val="List Paragraph"/>
+    <w:basedOn w:val="a"/>
+    <w:uiPriority w:val="34"/>
+    <w:qFormat/>
+    <w:rsid w:val="00987378"/>
+    <w:pPr>
+      <w:ind w:left="720"/>
+      <w:contextualSpacing/>
+    </w:pPr>
+  </w:style>
+  <w:style w:type="character" w:customStyle="1" w:styleId="10">
+    <w:name w:val="Заголовок 1 Знак"/>
+    <w:basedOn w:val="a0"/>
+    <w:link w:val="1"/>
+    <w:rsid w:val="009B6F67"/>
+    <w:rPr>
+      <w:rFonts w:ascii="Times New Roman" w:eastAsia="Times New Roman" w:hAnsi="Times New Roman" w:cs="Times New Roman"/>
+      <w:b/>
+      <w:kern w:val="28"/>
+      <w:sz w:val="28"/>
+      <w:szCs w:val="20"/>
+      <w:lang w:eastAsia="ru-RU"/>
+    </w:rPr>
+  </w:style>
+  <w:style w:type="paragraph" w:styleId="a8">
+    <w:name w:val="header"/>
+    <w:basedOn w:val="a"/>
+    <w:link w:val="a9"/>
+    <w:uiPriority w:val="99"/>
+    <w:unhideWhenUsed/>
+    <w:rsid w:val="000678C6"/>
+    <w:pPr>
+      <w:tabs>
+        <w:tab w:val="center" w:pos="4677"/>
+        <w:tab w:val="right" w:pos="9355"/>
+      </w:tabs>
+    </w:pPr>
+  </w:style>
+  <w:style w:type="character" w:customStyle="1" w:styleId="a9">
+    <w:name w:val="Верхний колонтитул Знак"/>
+    <w:basedOn w:val="a0"/>
+    <w:link w:val="a8"/>
+    <w:uiPriority w:val="99"/>
+    <w:rsid w:val="000678C6"/>
+    <w:rPr>
+      <w:rFonts w:ascii="Times New Roman" w:eastAsia="Times New Roman" w:hAnsi="Times New Roman" w:cs="Times New Roman"/>
+      <w:sz w:val="24"/>
+      <w:szCs w:val="24"/>
+      <w:lang w:eastAsia="ru-RU"/>
+    </w:rPr>
+  </w:style>
+  <w:style w:type="paragraph" w:styleId="aa">
+    <w:name w:val="footer"/>
+    <w:basedOn w:val="a"/>
+    <w:link w:val="ab"/>
+    <w:uiPriority w:val="99"/>
+    <w:unhideWhenUsed/>
+    <w:rsid w:val="000678C6"/>
+    <w:pPr>
+      <w:tabs>
+        <w:tab w:val="center" w:pos="4677"/>
+        <w:tab w:val="right" w:pos="9355"/>
+      </w:tabs>
+    </w:pPr>
+  </w:style>
+  <w:style w:type="character" w:customStyle="1" w:styleId="ab">
+    <w:name w:val="Нижний колонтитул Знак"/>
+    <w:basedOn w:val="a0"/>
+    <w:link w:val="aa"/>
+    <w:uiPriority w:val="99"/>
+    <w:rsid w:val="000678C6"/>
+    <w:rPr>
+      <w:rFonts w:ascii="Times New Roman" w:eastAsia="Times New Roman" w:hAnsi="Times New Roman" w:cs="Times New Roman"/>
+      <w:sz w:val="24"/>
+      <w:szCs w:val="24"/>
+      <w:lang w:eastAsia="ru-RU"/>
+    </w:rPr>
+  </w:style>
+  <w:style w:type="paragraph" w:styleId="ac">
+    <w:name w:val="Balloon Text"/>
+    <w:basedOn w:val="a"/>
+    <w:link w:val="ad"/>
+    <w:uiPriority w:val="99"/>
+    <w:semiHidden/>
+    <w:unhideWhenUsed/>
+    <w:rsid w:val="00CE49B9"/>
+    <w:rPr>
+      <w:rFonts w:ascii="Tahoma" w:hAnsi="Tahoma" w:cs="Tahoma"/>
+      <w:sz w:val="16"/>
+      <w:szCs w:val="16"/>
+    </w:rPr>
+  </w:style>
+  <w:style w:type="character" w:customStyle="1" w:styleId="ad">
+    <w:name w:val="Текст выноски Знак"/>
+    <w:basedOn w:val="a0"/>
+    <w:link w:val="ac"/>
+    <w:uiPriority w:val="99"/>
+    <w:semiHidden/>
+    <w:rsid w:val="00CE49B9"/>
+    <w:rPr>
+      <w:rFonts w:ascii="Tahoma" w:eastAsia="Times New Roman" w:hAnsi="Tahoma" w:cs="Tahoma"/>
+      <w:sz w:val="16"/>
+      <w:szCs w:val="16"/>
+      <w:lang w:eastAsia="ru-RU"/>
+    </w:rPr>
+  </w:style>
 </w:styles>
 </file>
 
@@ -10105,7 +10958,7 @@
     </a:clrScheme>
     <a:fontScheme name="Стандартная">
       <a:majorFont>
-        <a:latin typeface="Calibri Light" panose="020F0302020204030204"/>
+        <a:latin typeface="Calibri Light"/>
         <a:ea typeface=""/>
         <a:cs typeface=""/>
         <a:font script="Jpan" typeface="ＭＳ ゴシック"/>
@@ -10140,7 +10993,7 @@
         <a:font script="Geor" typeface="Sylfaen"/>
       </a:majorFont>
       <a:minorFont>
-        <a:latin typeface="Calibri" panose="020F0502020204030204"/>
+        <a:latin typeface="Calibri"/>
         <a:ea typeface=""/>
         <a:cs typeface=""/>
         <a:font script="Jpan" typeface="ＭＳ 明朝"/>
@@ -10317,7 +11170,7 @@
   <a:extraClrSchemeLst/>
   <a:extLst>
     <a:ext uri="{05A4C25C-085E-4340-85A3-A5531E510DB2}">
-      <thm15:themeFamily xmlns:thm15="http://schemas.microsoft.com/office/thememl/2012/main" name="Office Theme" id="{62F939B6-93AF-4DB8-9C6B-D6C7DFDC589F}" vid="{4A3C46E8-61CC-4603-A589-7422A47A8E4A}"/>
+      <thm15:themeFamily xmlns:thm15="http://schemas.microsoft.com/office/thememl/2012/main" xmlns="" name="Office Theme" id="{62F939B6-93AF-4DB8-9C6B-D6C7DFDC589F}" vid="{4A3C46E8-61CC-4603-A589-7422A47A8E4A}"/>
     </a:ext>
   </a:extLst>
 </a:theme>

</xml_diff>